<commit_message>
actualizacion de la guia de uso
</commit_message>
<xml_diff>
--- a/docs/guiaUso.docx
+++ b/docs/guiaUso.docx
@@ -7,39 +7,145 @@
         <w:jc w:val="center"/>
         <w:rPr>
           <w:rFonts w:ascii="Arial" w:hAnsi="Arial" w:cs="Arial"/>
-        </w:rPr>
-      </w:pPr>
-      <w:r>
-        <w:rPr>
-          <w:rFonts w:ascii="Arial" w:hAnsi="Arial" w:cs="Arial"/>
-        </w:rPr>
-        <w:t>GUÍA DE USO SITIO OFICINA DE EMPLEO Y CAPACITACIÓN</w:t>
-      </w:r>
-    </w:p>
-    <w:p/>
-    <w:p>
-      <w:pPr>
-        <w:rPr>
-          <w:rFonts w:ascii="Arial" w:hAnsi="Arial" w:cs="Arial"/>
-        </w:rPr>
-      </w:pPr>
-      <w:r>
-        <w:rPr>
-          <w:rFonts w:ascii="Arial" w:hAnsi="Arial" w:cs="Arial"/>
-        </w:rPr>
-        <w:t>EMAIL</w:t>
-      </w:r>
-      <w:r>
-        <w:rPr>
-          <w:rFonts w:ascii="Arial" w:hAnsi="Arial" w:cs="Arial"/>
-        </w:rPr>
-        <w:t>S</w:t>
-      </w:r>
-      <w:r>
-        <w:rPr>
-          <w:rFonts w:ascii="Arial" w:hAnsi="Arial" w:cs="Arial"/>
-        </w:rPr>
-        <w:t xml:space="preserve"> PARA EL INICIO DE SESIÓN: </w:t>
+          <w:b/>
+          <w:bCs/>
+        </w:rPr>
+      </w:pPr>
+      <w:r>
+        <w:rPr>
+          <w:rFonts w:ascii="Arial" w:hAnsi="Arial" w:cs="Arial"/>
+          <w:b/>
+          <w:bCs/>
+        </w:rPr>
+        <w:t>GUÍA DE USO SITIO</w:t>
+      </w:r>
+      <w:r>
+        <w:rPr>
+          <w:rFonts w:ascii="Arial" w:hAnsi="Arial" w:cs="Arial"/>
+          <w:b/>
+          <w:bCs/>
+        </w:rPr>
+        <w:t xml:space="preserve"> WEB</w:t>
+      </w:r>
+      <w:r>
+        <w:rPr>
+          <w:rFonts w:ascii="Arial" w:hAnsi="Arial" w:cs="Arial"/>
+          <w:b/>
+          <w:bCs/>
+        </w:rPr>
+        <w:t xml:space="preserve"> OFICINA DE EMPLEO Y CAPACITACIÓN</w:t>
+      </w:r>
+    </w:p>
+    <w:p>
+      <w:pPr>
+        <w:jc w:val="center"/>
+        <w:rPr>
+          <w:rFonts w:ascii="Arial" w:hAnsi="Arial" w:cs="Arial"/>
+        </w:rPr>
+      </w:pPr>
+    </w:p>
+    <w:p>
+      <w:pPr>
+        <w:rPr>
+          <w:rFonts w:ascii="Arial" w:hAnsi="Arial" w:cs="Arial"/>
+          <w:sz w:val="28"/>
+          <w:szCs w:val="28"/>
+        </w:rPr>
+      </w:pPr>
+      <w:r>
+        <w:rPr>
+          <w:rFonts w:ascii="Arial" w:hAnsi="Arial" w:cs="Arial"/>
+          <w:sz w:val="28"/>
+          <w:szCs w:val="28"/>
+        </w:rPr>
+        <w:t>Introducción</w:t>
+      </w:r>
+    </w:p>
+    <w:p>
+      <w:pPr>
+        <w:jc w:val="both"/>
+      </w:pPr>
+      <w:r>
+        <w:t>La presente guía de uso, ha sido elaborada con el propósito de ofrecer instrucciones claras y precisas sobre el manejo del sitio para “Oficina de empleo Tres Arroyos”, garantizando un uso eficiente y seguro por parte del personal.</w:t>
+      </w:r>
+    </w:p>
+    <w:p>
+      <w:pPr>
+        <w:jc w:val="both"/>
+      </w:pPr>
+      <w:r>
+        <w:t xml:space="preserve"> Este documento incluye procedimientos paso a paso, recomendaciones y ejemplos prácticos que facilitan la correcta utilización de las funcionalidades disponibles, permitiendo optimizar los procesos laborales asociados.</w:t>
+      </w:r>
+    </w:p>
+    <w:p>
+      <w:pPr>
+        <w:jc w:val="both"/>
+      </w:pPr>
+      <w:r>
+        <w:t xml:space="preserve">Se sugiere leer cada sección con atención y seguir las indicaciones detalladas para </w:t>
+      </w:r>
+      <w:r>
+        <w:t>asegurar la uniformidad en la operación del sistema i minimizar posibles errores. Esta guía esta dirigida a todos los colaboradores que requieran interactuar con la herramienta, independientemente de su experiencia previa.</w:t>
+      </w:r>
+    </w:p>
+    <w:p>
+      <w:pPr>
+        <w:jc w:val="both"/>
+      </w:pPr>
+    </w:p>
+    <w:p>
+      <w:pPr>
+        <w:jc w:val="both"/>
+      </w:pPr>
+    </w:p>
+    <w:p>
+      <w:pPr>
+        <w:rPr>
+          <w:rFonts w:ascii="Arial" w:hAnsi="Arial" w:cs="Arial"/>
+        </w:rPr>
+      </w:pPr>
+      <w:r>
+        <w:rPr>
+          <w:rFonts w:ascii="Arial" w:hAnsi="Arial" w:cs="Arial"/>
+        </w:rPr>
+        <w:t>INICIO DE SESIÓN</w:t>
+      </w:r>
+      <w:r>
+        <w:rPr>
+          <w:rFonts w:ascii="Arial" w:hAnsi="Arial" w:cs="Arial"/>
+        </w:rPr>
+        <w:t xml:space="preserve"> </w:t>
+      </w:r>
+      <w:r>
+        <w:rPr>
+          <w:rFonts w:ascii="Arial" w:hAnsi="Arial" w:cs="Arial"/>
+        </w:rPr>
+        <w:t>PARA   ADMINISTRADORES</w:t>
+      </w:r>
+      <w:r>
+        <w:rPr>
+          <w:rFonts w:ascii="Arial" w:hAnsi="Arial" w:cs="Arial"/>
+        </w:rPr>
+        <w:t xml:space="preserve">: </w:t>
+      </w:r>
+    </w:p>
+    <w:p>
+      <w:pPr>
+        <w:rPr>
+          <w:rFonts w:ascii="Arial" w:hAnsi="Arial" w:cs="Arial"/>
+        </w:rPr>
+      </w:pPr>
+      <w:r>
+        <w:rPr>
+          <w:rFonts w:ascii="Arial" w:hAnsi="Arial" w:cs="Arial"/>
+        </w:rPr>
+        <w:t xml:space="preserve">Emails validos para el inicio de sesión en el </w:t>
+      </w:r>
+      <w:r>
+        <w:rPr>
+          <w:rFonts w:ascii="Arial" w:hAnsi="Arial" w:cs="Arial"/>
+        </w:rPr>
+        <w:t>sistema:</w:t>
       </w:r>
     </w:p>
     <w:p>
@@ -72,7 +178,10 @@
         <w:t xml:space="preserve">= </w:t>
       </w:r>
       <w:r>
-        <w:t xml:space="preserve"> #w.J+p2yS8_4</w:t>
+        <w:t>#</w:t>
+      </w:r>
+      <w:r>
+        <w:t>w.J+p2yS8_4</w:t>
       </w:r>
     </w:p>
     <w:p>
@@ -120,7 +229,7 @@
           <w:noProof/>
         </w:rPr>
         <w:drawing>
-          <wp:inline distT="0" distB="0" distL="0" distR="0" wp14:anchorId="0C4F70EC" wp14:editId="229F9202">
+          <wp:inline distT="0" distB="0" distL="0" distR="0" wp14:anchorId="0C4F70EC" wp14:editId="2C19D9F6">
             <wp:extent cx="4771390" cy="2487250"/>
             <wp:effectExtent l="0" t="0" r="0" b="8890"/>
             <wp:docPr id="713482444" name="Imagen 3"/>
@@ -188,6 +297,13 @@
     </w:p>
     <w:p>
       <w:pPr>
+        <w:rPr>
+          <w:rFonts w:ascii="Arial" w:hAnsi="Arial" w:cs="Arial"/>
+        </w:rPr>
+      </w:pPr>
+    </w:p>
+    <w:p>
+      <w:pPr>
         <w:pStyle w:val="Prrafodelista"/>
         <w:ind w:left="-142"/>
         <w:rPr>
@@ -203,182 +319,10 @@
           <w:rFonts w:ascii="Arial" w:hAnsi="Arial" w:cs="Arial"/>
         </w:rPr>
       </w:pPr>
-    </w:p>
-    <w:p>
-      <w:pPr>
-        <w:pStyle w:val="Prrafodelista"/>
-        <w:ind w:left="-142"/>
-        <w:rPr>
-          <w:rFonts w:ascii="Arial" w:hAnsi="Arial" w:cs="Arial"/>
-        </w:rPr>
-      </w:pPr>
-    </w:p>
-    <w:p>
-      <w:pPr>
-        <w:pStyle w:val="Prrafodelista"/>
-        <w:ind w:left="-142"/>
-        <w:rPr>
-          <w:rFonts w:ascii="Arial" w:hAnsi="Arial" w:cs="Arial"/>
-        </w:rPr>
-      </w:pPr>
-    </w:p>
-    <w:p>
-      <w:pPr>
-        <w:pStyle w:val="Prrafodelista"/>
-        <w:ind w:left="-142"/>
-        <w:rPr>
-          <w:rFonts w:ascii="Arial" w:hAnsi="Arial" w:cs="Arial"/>
-        </w:rPr>
-      </w:pPr>
-    </w:p>
-    <w:p>
-      <w:pPr>
-        <w:pStyle w:val="Prrafodelista"/>
-        <w:ind w:left="-142"/>
-        <w:rPr>
-          <w:rFonts w:ascii="Arial" w:hAnsi="Arial" w:cs="Arial"/>
-        </w:rPr>
-      </w:pPr>
-    </w:p>
-    <w:p>
-      <w:pPr>
-        <w:pStyle w:val="Prrafodelista"/>
-        <w:ind w:left="-142"/>
-        <w:rPr>
-          <w:rFonts w:ascii="Arial" w:hAnsi="Arial" w:cs="Arial"/>
-        </w:rPr>
-      </w:pPr>
-    </w:p>
-    <w:p>
-      <w:pPr>
-        <w:pStyle w:val="Prrafodelista"/>
-        <w:ind w:left="-142"/>
-        <w:rPr>
-          <w:rFonts w:ascii="Arial" w:hAnsi="Arial" w:cs="Arial"/>
-        </w:rPr>
-      </w:pPr>
-    </w:p>
-    <w:p>
-      <w:pPr>
-        <w:pStyle w:val="Prrafodelista"/>
-        <w:ind w:left="-142"/>
-        <w:rPr>
-          <w:rFonts w:ascii="Arial" w:hAnsi="Arial" w:cs="Arial"/>
-        </w:rPr>
-      </w:pPr>
-    </w:p>
-    <w:p>
-      <w:pPr>
-        <w:pStyle w:val="Prrafodelista"/>
-        <w:ind w:left="-142"/>
-        <w:rPr>
-          <w:rFonts w:ascii="Arial" w:hAnsi="Arial" w:cs="Arial"/>
-        </w:rPr>
-      </w:pPr>
-    </w:p>
-    <w:p>
-      <w:pPr>
-        <w:pStyle w:val="Prrafodelista"/>
-        <w:ind w:left="-142"/>
-        <w:rPr>
-          <w:rFonts w:ascii="Arial" w:hAnsi="Arial" w:cs="Arial"/>
-        </w:rPr>
-      </w:pPr>
-    </w:p>
-    <w:p>
-      <w:pPr>
-        <w:pStyle w:val="Prrafodelista"/>
-        <w:ind w:left="-142"/>
-        <w:rPr>
-          <w:rFonts w:ascii="Arial" w:hAnsi="Arial" w:cs="Arial"/>
-        </w:rPr>
-      </w:pPr>
-    </w:p>
-    <w:p>
-      <w:pPr>
-        <w:pStyle w:val="Prrafodelista"/>
-        <w:ind w:left="-142"/>
-        <w:rPr>
-          <w:rFonts w:ascii="Arial" w:hAnsi="Arial" w:cs="Arial"/>
-        </w:rPr>
-      </w:pPr>
-    </w:p>
-    <w:p>
-      <w:pPr>
-        <w:pStyle w:val="Prrafodelista"/>
-        <w:ind w:left="-142"/>
-        <w:rPr>
-          <w:rFonts w:ascii="Arial" w:hAnsi="Arial" w:cs="Arial"/>
-        </w:rPr>
-      </w:pPr>
-    </w:p>
-    <w:p>
-      <w:pPr>
-        <w:pStyle w:val="Prrafodelista"/>
-        <w:ind w:left="-142"/>
-        <w:rPr>
-          <w:rFonts w:ascii="Arial" w:hAnsi="Arial" w:cs="Arial"/>
-        </w:rPr>
-      </w:pPr>
-    </w:p>
-    <w:p>
-      <w:pPr>
-        <w:pStyle w:val="Prrafodelista"/>
-        <w:ind w:left="-142"/>
-        <w:rPr>
-          <w:rFonts w:ascii="Arial" w:hAnsi="Arial" w:cs="Arial"/>
-        </w:rPr>
-      </w:pPr>
-    </w:p>
-    <w:p>
-      <w:pPr>
-        <w:pStyle w:val="Prrafodelista"/>
-        <w:ind w:left="-142"/>
-        <w:rPr>
-          <w:rFonts w:ascii="Arial" w:hAnsi="Arial" w:cs="Arial"/>
-        </w:rPr>
-      </w:pPr>
-    </w:p>
-    <w:p>
-      <w:pPr>
-        <w:pStyle w:val="Prrafodelista"/>
-        <w:ind w:left="-142"/>
-        <w:rPr>
-          <w:rFonts w:ascii="Arial" w:hAnsi="Arial" w:cs="Arial"/>
-        </w:rPr>
-      </w:pPr>
-    </w:p>
-    <w:p>
-      <w:pPr>
-        <w:pStyle w:val="Prrafodelista"/>
-        <w:ind w:left="-142"/>
-        <w:rPr>
-          <w:rFonts w:ascii="Arial" w:hAnsi="Arial" w:cs="Arial"/>
-        </w:rPr>
-      </w:pPr>
-    </w:p>
-    <w:p>
-      <w:pPr>
-        <w:pStyle w:val="Prrafodelista"/>
-        <w:ind w:left="-142"/>
-        <w:rPr>
-          <w:rFonts w:ascii="Arial" w:hAnsi="Arial" w:cs="Arial"/>
-        </w:rPr>
-      </w:pPr>
-    </w:p>
-    <w:p>
-      <w:pPr>
-        <w:pStyle w:val="Prrafodelista"/>
-        <w:ind w:left="-142"/>
-        <w:rPr>
-          <w:rFonts w:ascii="Arial" w:hAnsi="Arial" w:cs="Arial"/>
-        </w:rPr>
-      </w:pPr>
-      <w:r>
-        <w:rPr>
-          <w:rFonts w:ascii="Arial" w:hAnsi="Arial" w:cs="Arial"/>
-        </w:rPr>
-        <w:lastRenderedPageBreak/>
+      <w:r>
+        <w:rPr>
+          <w:rFonts w:ascii="Arial" w:hAnsi="Arial" w:cs="Arial"/>
+        </w:rPr>
         <w:t xml:space="preserve"> CARGA DE EMPREND</w:t>
       </w:r>
       <w:r>
@@ -629,13 +573,6 @@
           <w:rFonts w:ascii="Arial" w:hAnsi="Arial" w:cs="Arial"/>
         </w:rPr>
       </w:pPr>
-    </w:p>
-    <w:p>
-      <w:pPr>
-        <w:rPr>
-          <w:rFonts w:ascii="Arial" w:hAnsi="Arial" w:cs="Arial"/>
-        </w:rPr>
-      </w:pPr>
       <w:r>
         <w:rPr>
           <w:rFonts w:ascii="Arial" w:hAnsi="Arial" w:cs="Arial"/>
@@ -1031,10 +968,60 @@
           <w:rFonts w:ascii="Arial" w:hAnsi="Arial" w:cs="Arial"/>
         </w:rPr>
       </w:pPr>
-      <w:r>
-        <w:rPr>
-          <w:rFonts w:ascii="Arial" w:hAnsi="Arial" w:cs="Arial"/>
-        </w:rPr>
+    </w:p>
+    <w:p>
+      <w:pPr>
+        <w:rPr>
+          <w:rFonts w:ascii="Arial" w:hAnsi="Arial" w:cs="Arial"/>
+        </w:rPr>
+      </w:pPr>
+    </w:p>
+    <w:p>
+      <w:pPr>
+        <w:rPr>
+          <w:rFonts w:ascii="Arial" w:hAnsi="Arial" w:cs="Arial"/>
+        </w:rPr>
+      </w:pPr>
+    </w:p>
+    <w:p>
+      <w:pPr>
+        <w:rPr>
+          <w:rFonts w:ascii="Arial" w:hAnsi="Arial" w:cs="Arial"/>
+        </w:rPr>
+      </w:pPr>
+    </w:p>
+    <w:p>
+      <w:pPr>
+        <w:rPr>
+          <w:rFonts w:ascii="Arial" w:hAnsi="Arial" w:cs="Arial"/>
+        </w:rPr>
+      </w:pPr>
+    </w:p>
+    <w:p>
+      <w:pPr>
+        <w:rPr>
+          <w:rFonts w:ascii="Arial" w:hAnsi="Arial" w:cs="Arial"/>
+        </w:rPr>
+      </w:pPr>
+    </w:p>
+    <w:p>
+      <w:pPr>
+        <w:rPr>
+          <w:rFonts w:ascii="Arial" w:hAnsi="Arial" w:cs="Arial"/>
+        </w:rPr>
+      </w:pPr>
+    </w:p>
+    <w:p>
+      <w:pPr>
+        <w:rPr>
+          <w:rFonts w:ascii="Arial" w:hAnsi="Arial" w:cs="Arial"/>
+        </w:rPr>
+      </w:pPr>
+      <w:r>
+        <w:rPr>
+          <w:rFonts w:ascii="Arial" w:hAnsi="Arial" w:cs="Arial"/>
+        </w:rPr>
+        <w:lastRenderedPageBreak/>
         <w:t>EDICIÓN Y ELIMINACIÓN DE NOTICIAS:</w:t>
       </w:r>
     </w:p>
@@ -1081,7 +1068,6 @@
         <w:rPr>
           <w:noProof/>
         </w:rPr>
-        <w:lastRenderedPageBreak/>
         <w:drawing>
           <wp:inline distT="0" distB="0" distL="0" distR="0" wp14:anchorId="16760B40" wp14:editId="3634CCBF">
             <wp:extent cx="4543425" cy="2262933"/>
@@ -1190,54 +1176,6 @@
     </w:p>
     <w:p>
       <w:pPr>
-        <w:jc w:val="both"/>
-        <w:rPr>
-          <w:rFonts w:ascii="Arial" w:hAnsi="Arial" w:cs="Arial"/>
-        </w:rPr>
-      </w:pPr>
-    </w:p>
-    <w:p>
-      <w:pPr>
-        <w:jc w:val="both"/>
-        <w:rPr>
-          <w:rFonts w:ascii="Arial" w:hAnsi="Arial" w:cs="Arial"/>
-        </w:rPr>
-      </w:pPr>
-    </w:p>
-    <w:p>
-      <w:pPr>
-        <w:jc w:val="both"/>
-        <w:rPr>
-          <w:rFonts w:ascii="Arial" w:hAnsi="Arial" w:cs="Arial"/>
-        </w:rPr>
-      </w:pPr>
-    </w:p>
-    <w:p>
-      <w:pPr>
-        <w:jc w:val="both"/>
-        <w:rPr>
-          <w:rFonts w:ascii="Arial" w:hAnsi="Arial" w:cs="Arial"/>
-        </w:rPr>
-      </w:pPr>
-    </w:p>
-    <w:p>
-      <w:pPr>
-        <w:jc w:val="both"/>
-        <w:rPr>
-          <w:rFonts w:ascii="Arial" w:hAnsi="Arial" w:cs="Arial"/>
-        </w:rPr>
-      </w:pPr>
-    </w:p>
-    <w:p>
-      <w:pPr>
-        <w:jc w:val="both"/>
-        <w:rPr>
-          <w:rFonts w:ascii="Arial" w:hAnsi="Arial" w:cs="Arial"/>
-        </w:rPr>
-      </w:pPr>
-    </w:p>
-    <w:p>
-      <w:pPr>
         <w:rPr>
           <w:rFonts w:ascii="Arial" w:hAnsi="Arial" w:cs="Arial"/>
         </w:rPr>
@@ -1388,6 +1326,328 @@
             </a:graphic>
           </wp:inline>
         </w:drawing>
+      </w:r>
+    </w:p>
+    <w:p/>
+    <w:p/>
+    <w:p/>
+    <w:p/>
+    <w:p/>
+    <w:p/>
+    <w:p/>
+    <w:p>
+      <w:pPr>
+        <w:rPr>
+          <w:rFonts w:ascii="Arial" w:hAnsi="Arial" w:cs="Arial"/>
+        </w:rPr>
+      </w:pPr>
+      <w:r>
+        <w:rPr>
+          <w:rFonts w:ascii="Arial" w:hAnsi="Arial" w:cs="Arial"/>
+        </w:rPr>
+        <w:lastRenderedPageBreak/>
+        <w:t xml:space="preserve">OBTENER DATOS DE </w:t>
+      </w:r>
+      <w:r>
+        <w:rPr>
+          <w:rFonts w:ascii="Arial" w:hAnsi="Arial" w:cs="Arial"/>
+        </w:rPr>
+        <w:t>EMPRENDEDORES/EMPRENDIMIENTOS</w:t>
+      </w:r>
+      <w:r>
+        <w:rPr>
+          <w:rFonts w:ascii="Arial" w:hAnsi="Arial" w:cs="Arial"/>
+        </w:rPr>
+        <w:t>:</w:t>
+      </w:r>
+    </w:p>
+    <w:p>
+      <w:pPr>
+        <w:spacing w:line="360" w:lineRule="auto"/>
+        <w:jc w:val="both"/>
+        <w:rPr>
+          <w:rFonts w:ascii="Arial" w:hAnsi="Arial" w:cs="Arial"/>
+          <w:sz w:val="22"/>
+          <w:szCs w:val="22"/>
+        </w:rPr>
+      </w:pPr>
+      <w:r>
+        <w:rPr>
+          <w:rFonts w:ascii="Arial" w:hAnsi="Arial" w:cs="Arial"/>
+          <w:sz w:val="22"/>
+          <w:szCs w:val="22"/>
+        </w:rPr>
+        <w:t>Si se accede como administrador tendrá acceso a un panel de descarga de datos</w:t>
+      </w:r>
+      <w:r>
+        <w:rPr>
+          <w:rFonts w:ascii="Arial" w:hAnsi="Arial" w:cs="Arial"/>
+          <w:sz w:val="22"/>
+          <w:szCs w:val="22"/>
+        </w:rPr>
+        <w:t xml:space="preserve"> (sección “</w:t>
+      </w:r>
+      <w:r>
+        <w:rPr>
+          <w:rFonts w:ascii="Arial" w:hAnsi="Arial" w:cs="Arial"/>
+          <w:sz w:val="22"/>
+          <w:szCs w:val="22"/>
+        </w:rPr>
+        <w:t>Emprendedores Vigentes</w:t>
+      </w:r>
+      <w:r>
+        <w:rPr>
+          <w:rFonts w:ascii="Arial" w:hAnsi="Arial" w:cs="Arial"/>
+          <w:sz w:val="22"/>
+          <w:szCs w:val="22"/>
+        </w:rPr>
+        <w:t>”)</w:t>
+      </w:r>
+      <w:r>
+        <w:rPr>
+          <w:rFonts w:ascii="Arial" w:hAnsi="Arial" w:cs="Arial"/>
+          <w:sz w:val="22"/>
+          <w:szCs w:val="22"/>
+        </w:rPr>
+        <w:t xml:space="preserve"> en formato hoja de cálculo (Excel)</w:t>
+      </w:r>
+      <w:r>
+        <w:rPr>
+          <w:rFonts w:ascii="Arial" w:hAnsi="Arial" w:cs="Arial"/>
+          <w:sz w:val="22"/>
+          <w:szCs w:val="22"/>
+        </w:rPr>
+        <w:t>.</w:t>
+      </w:r>
+      <w:r>
+        <w:rPr>
+          <w:rFonts w:ascii="Arial" w:hAnsi="Arial" w:cs="Arial"/>
+          <w:sz w:val="22"/>
+          <w:szCs w:val="22"/>
+        </w:rPr>
+        <w:t xml:space="preserve"> Los mismos se deberán descargar al aplicar los filtros mediante un formulario sencillo eligiendo entre las opciones (nombre, fecha, </w:t>
+      </w:r>
+      <w:r>
+        <w:rPr>
+          <w:rFonts w:ascii="Arial" w:hAnsi="Arial" w:cs="Arial"/>
+          <w:sz w:val="22"/>
+          <w:szCs w:val="22"/>
+        </w:rPr>
+        <w:t>ciudad</w:t>
+      </w:r>
+      <w:r>
+        <w:rPr>
+          <w:rFonts w:ascii="Arial" w:hAnsi="Arial" w:cs="Arial"/>
+          <w:sz w:val="22"/>
+          <w:szCs w:val="22"/>
+        </w:rPr>
+        <w:t>, categoría</w:t>
+      </w:r>
+      <w:r>
+        <w:rPr>
+          <w:rFonts w:ascii="Arial" w:hAnsi="Arial" w:cs="Arial"/>
+          <w:sz w:val="22"/>
+          <w:szCs w:val="22"/>
+        </w:rPr>
+        <w:t xml:space="preserve">) puede combinarlos si desea por más de un filtro, si necesita buscar a un </w:t>
+      </w:r>
+      <w:r>
+        <w:rPr>
+          <w:rFonts w:ascii="Arial" w:hAnsi="Arial" w:cs="Arial"/>
+          <w:sz w:val="22"/>
+          <w:szCs w:val="22"/>
+        </w:rPr>
+        <w:t>emprendimiento/emprendedor</w:t>
+      </w:r>
+      <w:r>
+        <w:rPr>
+          <w:rFonts w:ascii="Arial" w:hAnsi="Arial" w:cs="Arial"/>
+          <w:sz w:val="22"/>
+          <w:szCs w:val="22"/>
+        </w:rPr>
+        <w:t xml:space="preserve"> en particular, se recomienda solo aplicar el campo </w:t>
+      </w:r>
+      <w:r>
+        <w:rPr>
+          <w:rFonts w:ascii="Arial" w:hAnsi="Arial" w:cs="Arial"/>
+          <w:sz w:val="22"/>
+          <w:szCs w:val="22"/>
+        </w:rPr>
+        <w:t>nombre</w:t>
+      </w:r>
+      <w:r>
+        <w:rPr>
+          <w:rFonts w:ascii="Arial" w:hAnsi="Arial" w:cs="Arial"/>
+          <w:sz w:val="22"/>
+          <w:szCs w:val="22"/>
+        </w:rPr>
+        <w:t>. En caso de que al combinar no haya datos, el documento NO inicia el proceso de descarga.</w:t>
+      </w:r>
+    </w:p>
+    <w:p>
+      <w:r>
+        <w:rPr>
+          <w:noProof/>
+        </w:rPr>
+        <w:drawing>
+          <wp:inline distT="0" distB="0" distL="0" distR="0" wp14:anchorId="208B688D" wp14:editId="7F5F5A8E">
+            <wp:extent cx="5400040" cy="4119880"/>
+            <wp:effectExtent l="0" t="0" r="0" b="0"/>
+            <wp:docPr id="449773137" name="Imagen 1"/>
+            <wp:cNvGraphicFramePr>
+              <a:graphicFrameLocks xmlns:a="http://schemas.openxmlformats.org/drawingml/2006/main" noChangeAspect="1"/>
+            </wp:cNvGraphicFramePr>
+            <a:graphic xmlns:a="http://schemas.openxmlformats.org/drawingml/2006/main">
+              <a:graphicData uri="http://schemas.openxmlformats.org/drawingml/2006/picture">
+                <pic:pic xmlns:pic="http://schemas.openxmlformats.org/drawingml/2006/picture">
+                  <pic:nvPicPr>
+                    <pic:cNvPr id="449773137" name="Imagen 449773137"/>
+                    <pic:cNvPicPr/>
+                  </pic:nvPicPr>
+                  <pic:blipFill>
+                    <a:blip r:embed="rId14">
+                      <a:extLst>
+                        <a:ext uri="{28A0092B-C50C-407E-A947-70E740481C1C}">
+                          <a14:useLocalDpi xmlns:a14="http://schemas.microsoft.com/office/drawing/2010/main" val="0"/>
+                        </a:ext>
+                      </a:extLst>
+                    </a:blip>
+                    <a:stretch>
+                      <a:fillRect/>
+                    </a:stretch>
+                  </pic:blipFill>
+                  <pic:spPr>
+                    <a:xfrm>
+                      <a:off x="0" y="0"/>
+                      <a:ext cx="5400040" cy="4119880"/>
+                    </a:xfrm>
+                    <a:prstGeom prst="rect">
+                      <a:avLst/>
+                    </a:prstGeom>
+                  </pic:spPr>
+                </pic:pic>
+              </a:graphicData>
+            </a:graphic>
+          </wp:inline>
+        </w:drawing>
+      </w:r>
+    </w:p>
+    <w:p/>
+    <w:p/>
+    <w:p/>
+    <w:p/>
+    <w:p/>
+    <w:p/>
+    <w:p/>
+    <w:p/>
+    <w:p>
+      <w:pPr>
+        <w:rPr>
+          <w:rFonts w:ascii="Arial" w:hAnsi="Arial" w:cs="Arial"/>
+          <w:sz w:val="28"/>
+          <w:szCs w:val="28"/>
+        </w:rPr>
+      </w:pPr>
+      <w:r>
+        <w:rPr>
+          <w:rFonts w:ascii="Arial" w:hAnsi="Arial" w:cs="Arial"/>
+          <w:sz w:val="28"/>
+          <w:szCs w:val="28"/>
+        </w:rPr>
+        <w:lastRenderedPageBreak/>
+        <w:t>Conclusión</w:t>
+      </w:r>
+      <w:r>
+        <w:rPr>
+          <w:rFonts w:ascii="Arial" w:hAnsi="Arial" w:cs="Arial"/>
+          <w:sz w:val="28"/>
+          <w:szCs w:val="28"/>
+        </w:rPr>
+        <w:t>:</w:t>
+      </w:r>
+    </w:p>
+    <w:p>
+      <w:pPr>
+        <w:spacing w:line="360" w:lineRule="auto"/>
+        <w:jc w:val="both"/>
+        <w:rPr>
+          <w:rFonts w:ascii="Arial" w:hAnsi="Arial" w:cs="Arial"/>
+          <w:sz w:val="22"/>
+          <w:szCs w:val="22"/>
+        </w:rPr>
+      </w:pPr>
+      <w:r>
+        <w:rPr>
+          <w:rFonts w:ascii="Arial" w:hAnsi="Arial" w:cs="Arial"/>
+          <w:sz w:val="22"/>
+          <w:szCs w:val="22"/>
+        </w:rPr>
+        <w:t>Con la presente guía se busca proporcionar a los colaboradores las herramientas necesarias para</w:t>
+      </w:r>
+      <w:r>
+        <w:rPr>
+          <w:rFonts w:ascii="Arial" w:hAnsi="Arial" w:cs="Arial"/>
+          <w:sz w:val="22"/>
+          <w:szCs w:val="22"/>
+        </w:rPr>
+        <w:t xml:space="preserve"> utilizar el</w:t>
+      </w:r>
+      <w:r>
+        <w:rPr>
+          <w:rFonts w:ascii="Arial" w:hAnsi="Arial" w:cs="Arial"/>
+          <w:sz w:val="22"/>
+          <w:szCs w:val="22"/>
+        </w:rPr>
+        <w:t xml:space="preserve"> </w:t>
+      </w:r>
+      <w:r>
+        <w:t xml:space="preserve">sitio para “Oficina de empleo Tres Arroyos”, </w:t>
+      </w:r>
+      <w:r>
+        <w:rPr>
+          <w:rFonts w:ascii="Arial" w:hAnsi="Arial" w:cs="Arial"/>
+          <w:sz w:val="22"/>
+          <w:szCs w:val="22"/>
+        </w:rPr>
+        <w:t>de manera correcta y eficiente. Siguiendo las instrucciones y procedimientos detallados, se garantiza un desempeño uniforme y seguro en las tareas asignadas.</w:t>
+      </w:r>
+    </w:p>
+    <w:p>
+      <w:pPr>
+        <w:spacing w:line="360" w:lineRule="auto"/>
+        <w:jc w:val="both"/>
+        <w:rPr>
+          <w:rFonts w:ascii="Arial" w:hAnsi="Arial" w:cs="Arial"/>
+          <w:sz w:val="22"/>
+          <w:szCs w:val="22"/>
+        </w:rPr>
+      </w:pPr>
+      <w:r>
+        <w:rPr>
+          <w:rFonts w:ascii="Arial" w:hAnsi="Arial" w:cs="Arial"/>
+          <w:sz w:val="22"/>
+          <w:szCs w:val="22"/>
+        </w:rPr>
+        <w:t>Se recomienda revisar periódicamente esta guía y mantenerse actualizado respecto a posibles mejoras o actualizaciones del sistema, asegurando así la continuidad y calidad en los procesos laborales.</w:t>
+      </w:r>
+    </w:p>
+    <w:p>
+      <w:pPr>
+        <w:spacing w:line="360" w:lineRule="auto"/>
+        <w:jc w:val="both"/>
+        <w:rPr>
+          <w:rFonts w:ascii="Arial" w:hAnsi="Arial" w:cs="Arial"/>
+          <w:sz w:val="22"/>
+          <w:szCs w:val="22"/>
+        </w:rPr>
+      </w:pPr>
+      <w:r>
+        <w:rPr>
+          <w:rFonts w:ascii="Arial" w:hAnsi="Arial" w:cs="Arial"/>
+          <w:sz w:val="22"/>
+          <w:szCs w:val="22"/>
+        </w:rPr>
+        <w:t>Para cualquier duda adicional o situación no contemplada en este documento, se sugiere contactar al área de soporte o al responsable designado, quienes podrán brindar asistencia o aclaraciones necesarias.</w:t>
       </w:r>
     </w:p>
     <w:p/>
@@ -1922,6 +2182,7 @@
   <w:style w:type="paragraph" w:default="1" w:styleId="Normal">
     <w:name w:val="Normal"/>
     <w:qFormat/>
+    <w:rsid w:val="00032CD7"/>
   </w:style>
   <w:style w:type="paragraph" w:styleId="Ttulo1">
     <w:name w:val="heading 1"/>
@@ -2125,7 +2386,6 @@
   <w:style w:type="character" w:default="1" w:styleId="Fuentedeprrafopredeter">
     <w:name w:val="Default Paragraph Font"/>
     <w:uiPriority w:val="1"/>
-    <w:semiHidden/>
     <w:unhideWhenUsed/>
   </w:style>
   <w:style w:type="table" w:default="1" w:styleId="Tablanormal">

</xml_diff>

<commit_message>
actualizacion de guia de uso
</commit_message>
<xml_diff>
--- a/docs/guiaUso.docx
+++ b/docs/guiaUso.docx
@@ -85,7 +85,19 @@
         <w:t xml:space="preserve">Se sugiere leer cada sección con atención y seguir las indicaciones detalladas para </w:t>
       </w:r>
       <w:r>
-        <w:t>asegurar la uniformidad en la operación del sistema i minimizar posibles errores. Esta guía esta dirigida a todos los colaboradores que requieran interactuar con la herramienta, independientemente de su experiencia previa.</w:t>
+        <w:t xml:space="preserve">asegurar la uniformidad en la operación del sistema </w:t>
+      </w:r>
+      <w:r>
+        <w:t>y</w:t>
+      </w:r>
+      <w:r>
+        <w:t xml:space="preserve"> minimizar posibles errores. Esta guía </w:t>
+      </w:r>
+      <w:r>
+        <w:t>está</w:t>
+      </w:r>
+      <w:r>
+        <w:t xml:space="preserve"> dirigida a todos los colaboradores que requieran interactuar con la herramienta, independientemente de su experiencia previa.</w:t>
       </w:r>
     </w:p>
     <w:p>
@@ -120,7 +132,19 @@
         <w:rPr>
           <w:rFonts w:ascii="Arial" w:hAnsi="Arial" w:cs="Arial"/>
         </w:rPr>
-        <w:t>PARA   ADMINISTRADORES</w:t>
+        <w:t xml:space="preserve">PARA  </w:t>
+      </w:r>
+      <w:r>
+        <w:rPr>
+          <w:rFonts w:ascii="Arial" w:hAnsi="Arial" w:cs="Arial"/>
+        </w:rPr>
+        <w:t xml:space="preserve"> USUARIOS</w:t>
+      </w:r>
+      <w:r>
+        <w:rPr>
+          <w:rFonts w:ascii="Arial" w:hAnsi="Arial" w:cs="Arial"/>
+        </w:rPr>
+        <w:t xml:space="preserve"> ADMINISTRADORES</w:t>
       </w:r>
       <w:r>
         <w:rPr>
@@ -139,7 +163,19 @@
         <w:rPr>
           <w:rFonts w:ascii="Arial" w:hAnsi="Arial" w:cs="Arial"/>
         </w:rPr>
-        <w:t xml:space="preserve">Emails validos para el inicio de sesión en el </w:t>
+        <w:t xml:space="preserve">Emails </w:t>
+      </w:r>
+      <w:r>
+        <w:rPr>
+          <w:rFonts w:ascii="Arial" w:hAnsi="Arial" w:cs="Arial"/>
+        </w:rPr>
+        <w:t>válidos</w:t>
+      </w:r>
+      <w:r>
+        <w:rPr>
+          <w:rFonts w:ascii="Arial" w:hAnsi="Arial" w:cs="Arial"/>
+        </w:rPr>
+        <w:t xml:space="preserve"> para el inicio de sesión en el </w:t>
       </w:r>
       <w:r>
         <w:rPr>
@@ -159,7 +195,7 @@
           <w:b/>
         </w:rPr>
       </w:pPr>
-      <w:hyperlink r:id="rId5" w:history="1">
+      <w:hyperlink r:id="rId7" w:history="1">
         <w:r>
           <w:rPr>
             <w:rStyle w:val="Hipervnculo"/>
@@ -195,7 +231,7 @@
           <w:b/>
         </w:rPr>
       </w:pPr>
-      <w:hyperlink r:id="rId6" w:history="1">
+      <w:hyperlink r:id="rId8" w:history="1">
         <w:r>
           <w:rPr>
             <w:rStyle w:val="Hipervnculo"/>
@@ -229,7 +265,7 @@
           <w:noProof/>
         </w:rPr>
         <w:drawing>
-          <wp:inline distT="0" distB="0" distL="0" distR="0" wp14:anchorId="0C4F70EC" wp14:editId="2C19D9F6">
+          <wp:inline distT="0" distB="0" distL="0" distR="0" wp14:anchorId="0C4F70EC" wp14:editId="48A5ECB1">
             <wp:extent cx="4771390" cy="2487250"/>
             <wp:effectExtent l="0" t="0" r="0" b="8890"/>
             <wp:docPr id="713482444" name="Imagen 3"/>
@@ -244,7 +280,7 @@
                     <pic:cNvPicPr/>
                   </pic:nvPicPr>
                   <pic:blipFill>
-                    <a:blip r:embed="rId7" cstate="print">
+                    <a:blip r:embed="rId9" cstate="print">
                       <a:extLst>
                         <a:ext uri="{28A0092B-C50C-407E-A947-70E740481C1C}">
                           <a14:useLocalDpi xmlns:a14="http://schemas.microsoft.com/office/drawing/2010/main" val="0"/>
@@ -378,6 +414,14 @@
           <w:sz w:val="22"/>
           <w:szCs w:val="22"/>
         </w:rPr>
+        <w:t xml:space="preserve"> usuario</w:t>
+      </w:r>
+      <w:r>
+        <w:rPr>
+          <w:rFonts w:ascii="Arial" w:hAnsi="Arial" w:cs="Arial"/>
+          <w:sz w:val="22"/>
+          <w:szCs w:val="22"/>
+        </w:rPr>
         <w:t xml:space="preserve"> administrador debe c</w:t>
       </w:r>
       <w:r>
@@ -434,7 +478,15 @@
           <w:sz w:val="22"/>
           <w:szCs w:val="22"/>
         </w:rPr>
-        <w:t>corroborar ingresar formatos y cantidades recomendadas para el sistema.</w:t>
+        <w:t>corroborar ingresar formatos y cantidades recomendadas para el sistema</w:t>
+      </w:r>
+      <w:r>
+        <w:rPr>
+          <w:rFonts w:ascii="Arial" w:hAnsi="Arial" w:cs="Arial"/>
+          <w:sz w:val="22"/>
+          <w:szCs w:val="22"/>
+        </w:rPr>
+        <w:t xml:space="preserve"> (se detalla en cada campo del formulario).</w:t>
       </w:r>
     </w:p>
     <w:p>
@@ -470,7 +522,7 @@
                     <pic:cNvPicPr/>
                   </pic:nvPicPr>
                   <pic:blipFill>
-                    <a:blip r:embed="rId8">
+                    <a:blip r:embed="rId10">
                       <a:extLst>
                         <a:ext uri="{28A0092B-C50C-407E-A947-70E740481C1C}">
                           <a14:useLocalDpi xmlns:a14="http://schemas.microsoft.com/office/drawing/2010/main" val="0"/>
@@ -609,7 +661,23 @@
           <w:sz w:val="22"/>
           <w:szCs w:val="22"/>
         </w:rPr>
-        <w:t xml:space="preserve">Si se accede como administrador </w:t>
+        <w:t>Si se accede como</w:t>
+      </w:r>
+      <w:r>
+        <w:rPr>
+          <w:rFonts w:ascii="Arial" w:hAnsi="Arial" w:cs="Arial"/>
+          <w:sz w:val="22"/>
+          <w:szCs w:val="22"/>
+        </w:rPr>
+        <w:t xml:space="preserve"> usuario</w:t>
+      </w:r>
+      <w:r>
+        <w:rPr>
+          <w:rFonts w:ascii="Arial" w:hAnsi="Arial" w:cs="Arial"/>
+          <w:sz w:val="22"/>
+          <w:szCs w:val="22"/>
+        </w:rPr>
+        <w:t xml:space="preserve"> administrador </w:t>
       </w:r>
       <w:r>
         <w:rPr>
@@ -657,7 +725,23 @@
           <w:sz w:val="22"/>
           <w:szCs w:val="22"/>
         </w:rPr>
-        <w:t xml:space="preserve"> el proceso de publicación.</w:t>
+        <w:t xml:space="preserve"> el proceso de </w:t>
+      </w:r>
+      <w:r>
+        <w:rPr>
+          <w:rFonts w:ascii="Arial" w:hAnsi="Arial" w:cs="Arial"/>
+          <w:sz w:val="22"/>
+          <w:szCs w:val="22"/>
+        </w:rPr>
+        <w:t>alta</w:t>
+      </w:r>
+      <w:r>
+        <w:rPr>
+          <w:rFonts w:ascii="Arial" w:hAnsi="Arial" w:cs="Arial"/>
+          <w:sz w:val="22"/>
+          <w:szCs w:val="22"/>
+        </w:rPr>
+        <w:t>.</w:t>
       </w:r>
     </w:p>
     <w:p>
@@ -693,7 +777,7 @@
                     <pic:cNvPicPr/>
                   </pic:nvPicPr>
                   <pic:blipFill>
-                    <a:blip r:embed="rId9">
+                    <a:blip r:embed="rId11">
                       <a:extLst>
                         <a:ext uri="{28A0092B-C50C-407E-A947-70E740481C1C}">
                           <a14:useLocalDpi xmlns:a14="http://schemas.microsoft.com/office/drawing/2010/main" val="0"/>
@@ -861,7 +945,23 @@
           <w:sz w:val="22"/>
           <w:szCs w:val="22"/>
         </w:rPr>
-        <w:t>Si se accede como administrador deberá c</w:t>
+        <w:t>Si se accede como</w:t>
+      </w:r>
+      <w:r>
+        <w:rPr>
+          <w:rFonts w:ascii="Arial" w:hAnsi="Arial" w:cs="Arial"/>
+          <w:sz w:val="22"/>
+          <w:szCs w:val="22"/>
+        </w:rPr>
+        <w:t xml:space="preserve"> usuario</w:t>
+      </w:r>
+      <w:r>
+        <w:rPr>
+          <w:rFonts w:ascii="Arial" w:hAnsi="Arial" w:cs="Arial"/>
+          <w:sz w:val="22"/>
+          <w:szCs w:val="22"/>
+        </w:rPr>
+        <w:t xml:space="preserve"> administrador deberá c</w:t>
       </w:r>
       <w:r>
         <w:rPr>
@@ -921,7 +1021,7 @@
                     <pic:cNvPicPr/>
                   </pic:nvPicPr>
                   <pic:blipFill>
-                    <a:blip r:embed="rId10">
+                    <a:blip r:embed="rId12">
                       <a:extLst>
                         <a:ext uri="{28A0092B-C50C-407E-A947-70E740481C1C}">
                           <a14:useLocalDpi xmlns:a14="http://schemas.microsoft.com/office/drawing/2010/main" val="0"/>
@@ -1041,7 +1141,39 @@
           <w:sz w:val="22"/>
           <w:szCs w:val="22"/>
         </w:rPr>
-        <w:t xml:space="preserve">Si se accede como administrador tendrá disponibles accesos rápidos para modificar cada publicación realizada o eliminar las mismas. Al editar una publicación accede al formulario de edición donde podrá modificar título, imagen, descripción (fecha de publicación </w:t>
+        <w:t xml:space="preserve">Si se accede como </w:t>
+      </w:r>
+      <w:r>
+        <w:rPr>
+          <w:rFonts w:ascii="Arial" w:hAnsi="Arial" w:cs="Arial"/>
+          <w:sz w:val="22"/>
+          <w:szCs w:val="22"/>
+        </w:rPr>
+        <w:t xml:space="preserve">usuario </w:t>
+      </w:r>
+      <w:r>
+        <w:rPr>
+          <w:rFonts w:ascii="Arial" w:hAnsi="Arial" w:cs="Arial"/>
+          <w:sz w:val="22"/>
+          <w:szCs w:val="22"/>
+        </w:rPr>
+        <w:t xml:space="preserve">administrador tendrá disponibles accesos rápidos para modificar cada publicación realizada o eliminar las mismas. </w:t>
+      </w:r>
+      <w:r>
+        <w:rPr>
+          <w:rFonts w:ascii="Arial" w:hAnsi="Arial" w:cs="Arial"/>
+          <w:sz w:val="22"/>
+          <w:szCs w:val="22"/>
+        </w:rPr>
+        <w:t>Se concederá el acceso</w:t>
+      </w:r>
+      <w:r>
+        <w:rPr>
+          <w:rFonts w:ascii="Arial" w:hAnsi="Arial" w:cs="Arial"/>
+          <w:sz w:val="22"/>
+          <w:szCs w:val="22"/>
+        </w:rPr>
+        <w:t xml:space="preserve"> al formulario de edición donde podrá modificar título, imagen, descripción (fecha de publicación </w:t>
       </w:r>
       <w:r>
         <w:rPr>
@@ -1057,7 +1189,63 @@
           <w:sz w:val="22"/>
           <w:szCs w:val="22"/>
         </w:rPr>
-        <w:t>automáticas). Para el caso de eliminar una publicación recuerde que una vez que confirme la acción no podrá retroceder y deberá comenzar nuevamente el proceso de publicación.</w:t>
+        <w:t xml:space="preserve">automáticas). Para el caso de </w:t>
+      </w:r>
+      <w:r>
+        <w:rPr>
+          <w:rFonts w:ascii="Arial" w:hAnsi="Arial" w:cs="Arial"/>
+          <w:sz w:val="22"/>
+          <w:szCs w:val="22"/>
+        </w:rPr>
+        <w:t>eliminar,</w:t>
+      </w:r>
+      <w:r>
+        <w:rPr>
+          <w:rFonts w:ascii="Arial" w:hAnsi="Arial" w:cs="Arial"/>
+          <w:sz w:val="22"/>
+          <w:szCs w:val="22"/>
+        </w:rPr>
+        <w:t xml:space="preserve"> se permite un acceso rápido sobre la selección de </w:t>
+      </w:r>
+      <w:r>
+        <w:rPr>
+          <w:rFonts w:ascii="Arial" w:hAnsi="Arial" w:cs="Arial"/>
+          <w:sz w:val="22"/>
+          <w:szCs w:val="22"/>
+        </w:rPr>
+        <w:t>una publicación</w:t>
+      </w:r>
+      <w:r>
+        <w:rPr>
+          <w:rFonts w:ascii="Arial" w:hAnsi="Arial" w:cs="Arial"/>
+          <w:sz w:val="22"/>
+          <w:szCs w:val="22"/>
+        </w:rPr>
+        <w:t>.</w:t>
+      </w:r>
+      <w:r>
+        <w:rPr>
+          <w:rFonts w:ascii="Arial" w:hAnsi="Arial" w:cs="Arial"/>
+          <w:sz w:val="22"/>
+          <w:szCs w:val="22"/>
+        </w:rPr>
+        <w:t xml:space="preserve"> </w:t>
+      </w:r>
+      <w:r>
+        <w:rPr>
+          <w:rFonts w:ascii="Arial" w:hAnsi="Arial" w:cs="Arial"/>
+          <w:sz w:val="22"/>
+          <w:szCs w:val="22"/>
+        </w:rPr>
+        <w:t>R</w:t>
+      </w:r>
+      <w:r>
+        <w:rPr>
+          <w:rFonts w:ascii="Arial" w:hAnsi="Arial" w:cs="Arial"/>
+          <w:sz w:val="22"/>
+          <w:szCs w:val="22"/>
+        </w:rPr>
+        <w:t>ecuerde que una vez que confirme la acción no podrá retroceder y deberá comenzar nuevamente el proceso de publicación.</w:t>
       </w:r>
     </w:p>
     <w:p>
@@ -1084,7 +1272,7 @@
                     <pic:cNvPicPr/>
                   </pic:nvPicPr>
                   <pic:blipFill>
-                    <a:blip r:embed="rId11" cstate="print">
+                    <a:blip r:embed="rId13" cstate="print">
                       <a:extLst>
                         <a:ext uri="{28A0092B-C50C-407E-A947-70E740481C1C}">
                           <a14:useLocalDpi xmlns:a14="http://schemas.microsoft.com/office/drawing/2010/main" val="0"/>
@@ -1139,7 +1327,7 @@
                     <pic:cNvPicPr/>
                   </pic:nvPicPr>
                   <pic:blipFill>
-                    <a:blip r:embed="rId12">
+                    <a:blip r:embed="rId14">
                       <a:extLst>
                         <a:ext uri="{28A0092B-C50C-407E-A947-70E740481C1C}">
                           <a14:useLocalDpi xmlns:a14="http://schemas.microsoft.com/office/drawing/2010/main" val="0"/>
@@ -1210,15 +1398,39 @@
           <w:sz w:val="22"/>
           <w:szCs w:val="22"/>
         </w:rPr>
-        <w:t xml:space="preserve">Si se accede como administrador </w:t>
-      </w:r>
-      <w:r>
-        <w:rPr>
-          <w:rFonts w:ascii="Arial" w:hAnsi="Arial" w:cs="Arial"/>
-          <w:sz w:val="22"/>
-          <w:szCs w:val="22"/>
-        </w:rPr>
-        <w:t>tendrá acceso a un panel de descarga de datos</w:t>
+        <w:t>Si se accede como</w:t>
+      </w:r>
+      <w:r>
+        <w:rPr>
+          <w:rFonts w:ascii="Arial" w:hAnsi="Arial" w:cs="Arial"/>
+          <w:sz w:val="22"/>
+          <w:szCs w:val="22"/>
+        </w:rPr>
+        <w:t xml:space="preserve"> usuario</w:t>
+      </w:r>
+      <w:r>
+        <w:rPr>
+          <w:rFonts w:ascii="Arial" w:hAnsi="Arial" w:cs="Arial"/>
+          <w:sz w:val="22"/>
+          <w:szCs w:val="22"/>
+        </w:rPr>
+        <w:t xml:space="preserve"> administrador </w:t>
+      </w:r>
+      <w:r>
+        <w:rPr>
+          <w:rFonts w:ascii="Arial" w:hAnsi="Arial" w:cs="Arial"/>
+          <w:sz w:val="22"/>
+          <w:szCs w:val="22"/>
+        </w:rPr>
+        <w:t xml:space="preserve">se le concederá el </w:t>
+      </w:r>
+      <w:r>
+        <w:rPr>
+          <w:rFonts w:ascii="Arial" w:hAnsi="Arial" w:cs="Arial"/>
+          <w:sz w:val="22"/>
+          <w:szCs w:val="22"/>
+        </w:rPr>
+        <w:t>acceso a un panel de descarga de datos</w:t>
       </w:r>
       <w:r>
         <w:rPr>
@@ -1274,7 +1486,23 @@
           <w:sz w:val="22"/>
           <w:szCs w:val="22"/>
         </w:rPr>
-        <w:t xml:space="preserve"> Los mismos se deberán descargar al aplicar los filtros mediante un formulario sencillo eligiendo entre las opciones (nombre, edad, dni, fecha, si posee cud, ciudad) puede combinarlos si desea por más de un filtro, si necesita buscar a un solicitante en particular, se recomienda solo aplicar el campo dni. En caso de que al combinar no haya datos, el documento NO inicia el proceso de descarga.</w:t>
+        <w:t xml:space="preserve"> Los mismos se deberán descargar al aplicar los filtros mediante un formulario sencillo eligiendo entre las opciones (nombre, edad, dni, fecha, si posee cud, ciudad) puede combinarlos si desea por más de un filtro, si necesita buscar a un solicitante en particular, se recomienda solo aplicar el campo dni. En caso de que al combinar no haya datos</w:t>
+      </w:r>
+      <w:r>
+        <w:rPr>
+          <w:rFonts w:ascii="Arial" w:hAnsi="Arial" w:cs="Arial"/>
+          <w:sz w:val="22"/>
+          <w:szCs w:val="22"/>
+        </w:rPr>
+        <w:t xml:space="preserve"> coincidentes</w:t>
+      </w:r>
+      <w:r>
+        <w:rPr>
+          <w:rFonts w:ascii="Arial" w:hAnsi="Arial" w:cs="Arial"/>
+          <w:sz w:val="22"/>
+          <w:szCs w:val="22"/>
+        </w:rPr>
+        <w:t>, el documento NO inicia el proceso de descarga.</w:t>
       </w:r>
     </w:p>
     <w:p>
@@ -1301,7 +1529,7 @@
                     <pic:cNvPicPr/>
                   </pic:nvPicPr>
                   <pic:blipFill>
-                    <a:blip r:embed="rId13">
+                    <a:blip r:embed="rId15">
                       <a:extLst>
                         <a:ext uri="{28A0092B-C50C-407E-A947-70E740481C1C}">
                           <a14:useLocalDpi xmlns:a14="http://schemas.microsoft.com/office/drawing/2010/main" val="0"/>
@@ -1377,39 +1605,79 @@
           <w:sz w:val="22"/>
           <w:szCs w:val="22"/>
         </w:rPr>
-        <w:t>Si se accede como administrador tendrá acceso a un panel de descarga de datos</w:t>
-      </w:r>
-      <w:r>
-        <w:rPr>
-          <w:rFonts w:ascii="Arial" w:hAnsi="Arial" w:cs="Arial"/>
-          <w:sz w:val="22"/>
-          <w:szCs w:val="22"/>
-        </w:rPr>
-        <w:t xml:space="preserve"> (sección “</w:t>
-      </w:r>
-      <w:r>
-        <w:rPr>
-          <w:rFonts w:ascii="Arial" w:hAnsi="Arial" w:cs="Arial"/>
-          <w:sz w:val="22"/>
-          <w:szCs w:val="22"/>
-        </w:rPr>
-        <w:t>Emprendedores Vigentes</w:t>
-      </w:r>
-      <w:r>
-        <w:rPr>
-          <w:rFonts w:ascii="Arial" w:hAnsi="Arial" w:cs="Arial"/>
-          <w:sz w:val="22"/>
-          <w:szCs w:val="22"/>
-        </w:rPr>
-        <w:t>”)</w:t>
-      </w:r>
-      <w:r>
-        <w:rPr>
-          <w:rFonts w:ascii="Arial" w:hAnsi="Arial" w:cs="Arial"/>
-          <w:sz w:val="22"/>
-          <w:szCs w:val="22"/>
-        </w:rPr>
-        <w:t xml:space="preserve"> en formato hoja de cálculo (Excel)</w:t>
+        <w:t xml:space="preserve">Si se accede como </w:t>
+      </w:r>
+      <w:r>
+        <w:rPr>
+          <w:rFonts w:ascii="Arial" w:hAnsi="Arial" w:cs="Arial"/>
+          <w:sz w:val="22"/>
+          <w:szCs w:val="22"/>
+        </w:rPr>
+        <w:t xml:space="preserve">usuario </w:t>
+      </w:r>
+      <w:r>
+        <w:rPr>
+          <w:rFonts w:ascii="Arial" w:hAnsi="Arial" w:cs="Arial"/>
+          <w:sz w:val="22"/>
+          <w:szCs w:val="22"/>
+        </w:rPr>
+        <w:t xml:space="preserve">administrador </w:t>
+      </w:r>
+      <w:r>
+        <w:rPr>
+          <w:rFonts w:ascii="Arial" w:hAnsi="Arial" w:cs="Arial"/>
+          <w:sz w:val="22"/>
+          <w:szCs w:val="22"/>
+        </w:rPr>
+        <w:t>se le dará acceso</w:t>
+      </w:r>
+      <w:r>
+        <w:rPr>
+          <w:rFonts w:ascii="Arial" w:hAnsi="Arial" w:cs="Arial"/>
+          <w:sz w:val="22"/>
+          <w:szCs w:val="22"/>
+        </w:rPr>
+        <w:t xml:space="preserve"> a un panel de descarga de datos</w:t>
+      </w:r>
+      <w:r>
+        <w:rPr>
+          <w:rFonts w:ascii="Arial" w:hAnsi="Arial" w:cs="Arial"/>
+          <w:sz w:val="22"/>
+          <w:szCs w:val="22"/>
+        </w:rPr>
+        <w:t xml:space="preserve"> (sección “Emprendedores Vigentes</w:t>
+      </w:r>
+      <w:r>
+        <w:rPr>
+          <w:rFonts w:ascii="Arial" w:hAnsi="Arial" w:cs="Arial"/>
+          <w:sz w:val="22"/>
+          <w:szCs w:val="22"/>
+        </w:rPr>
+        <w:t>”) donde se exportarán los mismos</w:t>
+      </w:r>
+      <w:r>
+        <w:rPr>
+          <w:rFonts w:ascii="Arial" w:hAnsi="Arial" w:cs="Arial"/>
+          <w:sz w:val="22"/>
+          <w:szCs w:val="22"/>
+        </w:rPr>
+        <w:t xml:space="preserve"> en formato hoja de cálculo (</w:t>
+      </w:r>
+      <w:r>
+        <w:rPr>
+          <w:rFonts w:ascii="Arial" w:hAnsi="Arial" w:cs="Arial"/>
+          <w:sz w:val="22"/>
+          <w:szCs w:val="22"/>
+        </w:rPr>
+        <w:t>xlsx</w:t>
+      </w:r>
+      <w:r>
+        <w:rPr>
+          <w:rFonts w:ascii="Arial" w:hAnsi="Arial" w:cs="Arial"/>
+          <w:sz w:val="22"/>
+          <w:szCs w:val="22"/>
+        </w:rPr>
+        <w:t>)</w:t>
       </w:r>
       <w:r>
         <w:rPr>
@@ -1425,15 +1693,7 @@
           <w:sz w:val="22"/>
           <w:szCs w:val="22"/>
         </w:rPr>
-        <w:t xml:space="preserve"> Los mismos se deberán descargar al aplicar los filtros mediante un formulario sencillo eligiendo entre las opciones (nombre, fecha, </w:t>
-      </w:r>
-      <w:r>
-        <w:rPr>
-          <w:rFonts w:ascii="Arial" w:hAnsi="Arial" w:cs="Arial"/>
-          <w:sz w:val="22"/>
-          <w:szCs w:val="22"/>
-        </w:rPr>
-        <w:t>ciudad</w:t>
+        <w:t xml:space="preserve"> Los mismos se deberán descargar al aplicar los filtros mediante un formulario sencillo eligiendo entre las opciones (nombre, fecha, ciudad</w:t>
       </w:r>
       <w:r>
         <w:rPr>
@@ -1505,7 +1765,7 @@
                     <pic:cNvPicPr/>
                   </pic:nvPicPr>
                   <pic:blipFill>
-                    <a:blip r:embed="rId14">
+                    <a:blip r:embed="rId16">
                       <a:extLst>
                         <a:ext uri="{28A0092B-C50C-407E-A947-70E740481C1C}">
                           <a14:useLocalDpi xmlns:a14="http://schemas.microsoft.com/office/drawing/2010/main" val="0"/>
@@ -1539,7 +1799,1069 @@
     <w:p/>
     <w:p/>
     <w:p/>
+    <w:p>
+      <w:pPr>
+        <w:rPr>
+          <w:rFonts w:ascii="Arial" w:hAnsi="Arial" w:cs="Arial"/>
+        </w:rPr>
+      </w:pPr>
+      <w:r>
+        <w:rPr>
+          <w:rFonts w:ascii="Arial" w:hAnsi="Arial" w:cs="Arial"/>
+        </w:rPr>
+        <w:lastRenderedPageBreak/>
+        <w:t>ACCESO AL PUBLICO</w:t>
+      </w:r>
+    </w:p>
+    <w:p>
+      <w:pPr>
+        <w:rPr>
+          <w:rFonts w:ascii="Arial" w:hAnsi="Arial" w:cs="Arial"/>
+        </w:rPr>
+      </w:pPr>
+      <w:r>
+        <w:rPr>
+          <w:rFonts w:ascii="Arial" w:hAnsi="Arial" w:cs="Arial"/>
+        </w:rPr>
+        <w:t>Si se accede como usuario sin rol (solo visitante) el mismo tendrá acceso a las siguientes secciones:</w:t>
+      </w:r>
+    </w:p>
+    <w:p>
+      <w:pPr>
+        <w:spacing w:line="360" w:lineRule="auto"/>
+        <w:rPr>
+          <w:rFonts w:ascii="Arial" w:hAnsi="Arial" w:cs="Arial"/>
+        </w:rPr>
+      </w:pPr>
+    </w:p>
+    <w:p>
+      <w:pPr>
+        <w:spacing w:line="360" w:lineRule="auto"/>
+        <w:rPr>
+          <w:rFonts w:ascii="Arial" w:hAnsi="Arial" w:cs="Arial"/>
+        </w:rPr>
+      </w:pPr>
+      <w:r>
+        <w:rPr>
+          <w:rFonts w:ascii="Arial" w:hAnsi="Arial" w:cs="Arial"/>
+          <w:b/>
+          <w:bCs/>
+        </w:rPr>
+        <w:t>Homepage</w:t>
+      </w:r>
+      <w:r>
+        <w:rPr>
+          <w:rFonts w:ascii="Arial" w:hAnsi="Arial" w:cs="Arial"/>
+        </w:rPr>
+        <w:t>:</w:t>
+      </w:r>
+      <w:r>
+        <w:rPr>
+          <w:rFonts w:ascii="Arial" w:hAnsi="Arial" w:cs="Arial"/>
+          <w:sz w:val="22"/>
+          <w:szCs w:val="22"/>
+        </w:rPr>
+        <w:t xml:space="preserve">  Acceso de información general y las diferentes propuestas sobre la “Oficina de empleo de Tres Arroyos”. En el presente apartado se comparten los servicios que se ofrecen, </w:t>
+      </w:r>
+      <w:r>
+        <w:rPr>
+          <w:rFonts w:ascii="Arial" w:hAnsi="Arial" w:cs="Arial"/>
+          <w:sz w:val="22"/>
+          <w:szCs w:val="22"/>
+        </w:rPr>
+        <w:t xml:space="preserve">de manera </w:t>
+      </w:r>
+      <w:r>
+        <w:rPr>
+          <w:rFonts w:ascii="Arial" w:hAnsi="Arial" w:cs="Arial"/>
+          <w:sz w:val="22"/>
+          <w:szCs w:val="22"/>
+        </w:rPr>
+        <w:t>visual, persuasiva</w:t>
+      </w:r>
+      <w:r>
+        <w:rPr>
+          <w:rFonts w:ascii="Arial" w:hAnsi="Arial" w:cs="Arial"/>
+          <w:sz w:val="22"/>
+          <w:szCs w:val="22"/>
+        </w:rPr>
+        <w:t xml:space="preserve"> e informativa</w:t>
+      </w:r>
+      <w:r>
+        <w:rPr>
+          <w:rFonts w:ascii="Arial" w:hAnsi="Arial" w:cs="Arial"/>
+          <w:sz w:val="22"/>
+          <w:szCs w:val="22"/>
+        </w:rPr>
+        <w:t xml:space="preserve">, </w:t>
+      </w:r>
+      <w:r>
+        <w:rPr>
+          <w:rFonts w:ascii="Arial" w:hAnsi="Arial" w:cs="Arial"/>
+          <w:sz w:val="22"/>
+          <w:szCs w:val="22"/>
+        </w:rPr>
+        <w:t xml:space="preserve">las secciones presentes dentro de la misma de: </w:t>
+      </w:r>
+      <w:r>
+        <w:rPr>
+          <w:rFonts w:ascii="Arial" w:hAnsi="Arial" w:cs="Arial"/>
+          <w:sz w:val="22"/>
+          <w:szCs w:val="22"/>
+        </w:rPr>
+        <w:t>Programas, Noticias</w:t>
+      </w:r>
+      <w:r>
+        <w:rPr>
+          <w:rFonts w:ascii="Arial" w:hAnsi="Arial" w:cs="Arial"/>
+          <w:sz w:val="22"/>
+          <w:szCs w:val="22"/>
+        </w:rPr>
+        <w:t xml:space="preserve">, vista general de los </w:t>
+      </w:r>
+      <w:r>
+        <w:rPr>
+          <w:rFonts w:ascii="Arial" w:hAnsi="Arial" w:cs="Arial"/>
+          <w:sz w:val="22"/>
+          <w:szCs w:val="22"/>
+        </w:rPr>
+        <w:t>últimos</w:t>
+      </w:r>
+      <w:r>
+        <w:rPr>
+          <w:rFonts w:ascii="Arial" w:hAnsi="Arial" w:cs="Arial"/>
+          <w:sz w:val="22"/>
+          <w:szCs w:val="22"/>
+        </w:rPr>
+        <w:t xml:space="preserve"> </w:t>
+      </w:r>
+      <w:r>
+        <w:rPr>
+          <w:rFonts w:ascii="Arial" w:hAnsi="Arial" w:cs="Arial"/>
+          <w:sz w:val="22"/>
+          <w:szCs w:val="22"/>
+        </w:rPr>
+        <w:t>emprendedores en el proyecto de negocio, contacto y ubicación del referente del sitio.</w:t>
+      </w:r>
+    </w:p>
     <w:p/>
+    <w:p>
+      <w:pPr>
+        <w:jc w:val="center"/>
+        <w:rPr>
+          <w:noProof/>
+        </w:rPr>
+      </w:pPr>
+      <w:r>
+        <w:rPr>
+          <w:noProof/>
+        </w:rPr>
+        <w:drawing>
+          <wp:inline distT="0" distB="0" distL="0" distR="0" wp14:anchorId="5DE66FBE" wp14:editId="5EBF8CF1">
+            <wp:extent cx="3732883" cy="3933825"/>
+            <wp:effectExtent l="0" t="0" r="1270" b="0"/>
+            <wp:docPr id="275097105" name="Imagen 1"/>
+            <wp:cNvGraphicFramePr>
+              <a:graphicFrameLocks xmlns:a="http://schemas.openxmlformats.org/drawingml/2006/main" noChangeAspect="1"/>
+            </wp:cNvGraphicFramePr>
+            <a:graphic xmlns:a="http://schemas.openxmlformats.org/drawingml/2006/main">
+              <a:graphicData uri="http://schemas.openxmlformats.org/drawingml/2006/picture">
+                <pic:pic xmlns:pic="http://schemas.openxmlformats.org/drawingml/2006/picture">
+                  <pic:nvPicPr>
+                    <pic:cNvPr id="275097105" name="Imagen 275097105"/>
+                    <pic:cNvPicPr/>
+                  </pic:nvPicPr>
+                  <pic:blipFill>
+                    <a:blip r:embed="rId17">
+                      <a:extLst>
+                        <a:ext uri="{28A0092B-C50C-407E-A947-70E740481C1C}">
+                          <a14:useLocalDpi xmlns:a14="http://schemas.microsoft.com/office/drawing/2010/main" val="0"/>
+                        </a:ext>
+                      </a:extLst>
+                    </a:blip>
+                    <a:stretch>
+                      <a:fillRect/>
+                    </a:stretch>
+                  </pic:blipFill>
+                  <pic:spPr>
+                    <a:xfrm>
+                      <a:off x="0" y="0"/>
+                      <a:ext cx="3742392" cy="3943846"/>
+                    </a:xfrm>
+                    <a:prstGeom prst="rect">
+                      <a:avLst/>
+                    </a:prstGeom>
+                  </pic:spPr>
+                </pic:pic>
+              </a:graphicData>
+            </a:graphic>
+          </wp:inline>
+        </w:drawing>
+      </w:r>
+    </w:p>
+    <w:p>
+      <w:pPr>
+        <w:jc w:val="center"/>
+        <w:rPr>
+          <w:rFonts w:ascii="Arial" w:hAnsi="Arial" w:cs="Arial"/>
+          <w:sz w:val="22"/>
+          <w:szCs w:val="22"/>
+        </w:rPr>
+      </w:pPr>
+      <w:r>
+        <w:rPr>
+          <w:rFonts w:ascii="Arial" w:hAnsi="Arial" w:cs="Arial"/>
+          <w:sz w:val="22"/>
+          <w:szCs w:val="22"/>
+        </w:rPr>
+        <w:t>(Página de bienvenida)</w:t>
+      </w:r>
+    </w:p>
+    <w:p>
+      <w:r>
+        <w:rPr>
+          <w:noProof/>
+        </w:rPr>
+        <w:lastRenderedPageBreak/>
+        <w:drawing>
+          <wp:inline distT="0" distB="0" distL="0" distR="0" wp14:anchorId="4365860D" wp14:editId="23FC41D1">
+            <wp:extent cx="5400040" cy="4771390"/>
+            <wp:effectExtent l="0" t="0" r="0" b="0"/>
+            <wp:docPr id="165562253" name="Imagen 2"/>
+            <wp:cNvGraphicFramePr>
+              <a:graphicFrameLocks xmlns:a="http://schemas.openxmlformats.org/drawingml/2006/main" noChangeAspect="1"/>
+            </wp:cNvGraphicFramePr>
+            <a:graphic xmlns:a="http://schemas.openxmlformats.org/drawingml/2006/main">
+              <a:graphicData uri="http://schemas.openxmlformats.org/drawingml/2006/picture">
+                <pic:pic xmlns:pic="http://schemas.openxmlformats.org/drawingml/2006/picture">
+                  <pic:nvPicPr>
+                    <pic:cNvPr id="165562253" name="Imagen 165562253"/>
+                    <pic:cNvPicPr/>
+                  </pic:nvPicPr>
+                  <pic:blipFill>
+                    <a:blip r:embed="rId18">
+                      <a:extLst>
+                        <a:ext uri="{28A0092B-C50C-407E-A947-70E740481C1C}">
+                          <a14:useLocalDpi xmlns:a14="http://schemas.microsoft.com/office/drawing/2010/main" val="0"/>
+                        </a:ext>
+                      </a:extLst>
+                    </a:blip>
+                    <a:stretch>
+                      <a:fillRect/>
+                    </a:stretch>
+                  </pic:blipFill>
+                  <pic:spPr>
+                    <a:xfrm>
+                      <a:off x="0" y="0"/>
+                      <a:ext cx="5400040" cy="4771390"/>
+                    </a:xfrm>
+                    <a:prstGeom prst="rect">
+                      <a:avLst/>
+                    </a:prstGeom>
+                  </pic:spPr>
+                </pic:pic>
+              </a:graphicData>
+            </a:graphic>
+          </wp:inline>
+        </w:drawing>
+      </w:r>
+    </w:p>
+    <w:p>
+      <w:pPr>
+        <w:jc w:val="center"/>
+        <w:rPr>
+          <w:rFonts w:ascii="Arial" w:hAnsi="Arial" w:cs="Arial"/>
+          <w:sz w:val="22"/>
+          <w:szCs w:val="22"/>
+        </w:rPr>
+      </w:pPr>
+      <w:r>
+        <w:rPr>
+          <w:rFonts w:ascii="Arial" w:hAnsi="Arial" w:cs="Arial"/>
+          <w:sz w:val="22"/>
+          <w:szCs w:val="22"/>
+        </w:rPr>
+        <w:t>(Servicios que ofrece el referente del sitio)</w:t>
+      </w:r>
+    </w:p>
+    <w:p/>
+    <w:p>
+      <w:r>
+        <w:rPr>
+          <w:noProof/>
+        </w:rPr>
+        <w:lastRenderedPageBreak/>
+        <w:drawing>
+          <wp:inline distT="0" distB="0" distL="0" distR="0" wp14:anchorId="393C705F" wp14:editId="73FCBF1A">
+            <wp:extent cx="5400040" cy="4752340"/>
+            <wp:effectExtent l="0" t="0" r="0" b="0"/>
+            <wp:docPr id="1906494719" name="Imagen 3"/>
+            <wp:cNvGraphicFramePr>
+              <a:graphicFrameLocks xmlns:a="http://schemas.openxmlformats.org/drawingml/2006/main" noChangeAspect="1"/>
+            </wp:cNvGraphicFramePr>
+            <a:graphic xmlns:a="http://schemas.openxmlformats.org/drawingml/2006/main">
+              <a:graphicData uri="http://schemas.openxmlformats.org/drawingml/2006/picture">
+                <pic:pic xmlns:pic="http://schemas.openxmlformats.org/drawingml/2006/picture">
+                  <pic:nvPicPr>
+                    <pic:cNvPr id="1906494719" name="Imagen 1906494719"/>
+                    <pic:cNvPicPr/>
+                  </pic:nvPicPr>
+                  <pic:blipFill>
+                    <a:blip r:embed="rId19">
+                      <a:extLst>
+                        <a:ext uri="{28A0092B-C50C-407E-A947-70E740481C1C}">
+                          <a14:useLocalDpi xmlns:a14="http://schemas.microsoft.com/office/drawing/2010/main" val="0"/>
+                        </a:ext>
+                      </a:extLst>
+                    </a:blip>
+                    <a:stretch>
+                      <a:fillRect/>
+                    </a:stretch>
+                  </pic:blipFill>
+                  <pic:spPr>
+                    <a:xfrm>
+                      <a:off x="0" y="0"/>
+                      <a:ext cx="5400040" cy="4752340"/>
+                    </a:xfrm>
+                    <a:prstGeom prst="rect">
+                      <a:avLst/>
+                    </a:prstGeom>
+                  </pic:spPr>
+                </pic:pic>
+              </a:graphicData>
+            </a:graphic>
+          </wp:inline>
+        </w:drawing>
+      </w:r>
+    </w:p>
+    <w:p>
+      <w:pPr>
+        <w:jc w:val="center"/>
+        <w:rPr>
+          <w:rFonts w:ascii="Arial" w:hAnsi="Arial" w:cs="Arial"/>
+          <w:sz w:val="22"/>
+          <w:szCs w:val="22"/>
+        </w:rPr>
+      </w:pPr>
+      <w:r>
+        <w:rPr>
+          <w:rFonts w:ascii="Arial" w:hAnsi="Arial" w:cs="Arial"/>
+          <w:sz w:val="22"/>
+          <w:szCs w:val="22"/>
+        </w:rPr>
+        <w:t>(Propuestas vigentes para la comunidad)</w:t>
+      </w:r>
+    </w:p>
+    <w:p/>
+    <w:p>
+      <w:r>
+        <w:rPr>
+          <w:noProof/>
+        </w:rPr>
+        <w:lastRenderedPageBreak/>
+        <w:drawing>
+          <wp:inline distT="0" distB="0" distL="0" distR="0" wp14:anchorId="5548FF45" wp14:editId="711D8D53">
+            <wp:extent cx="5400040" cy="4679315"/>
+            <wp:effectExtent l="0" t="0" r="0" b="6985"/>
+            <wp:docPr id="276282719" name="Imagen 4"/>
+            <wp:cNvGraphicFramePr>
+              <a:graphicFrameLocks xmlns:a="http://schemas.openxmlformats.org/drawingml/2006/main" noChangeAspect="1"/>
+            </wp:cNvGraphicFramePr>
+            <a:graphic xmlns:a="http://schemas.openxmlformats.org/drawingml/2006/main">
+              <a:graphicData uri="http://schemas.openxmlformats.org/drawingml/2006/picture">
+                <pic:pic xmlns:pic="http://schemas.openxmlformats.org/drawingml/2006/picture">
+                  <pic:nvPicPr>
+                    <pic:cNvPr id="276282719" name="Imagen 276282719"/>
+                    <pic:cNvPicPr/>
+                  </pic:nvPicPr>
+                  <pic:blipFill>
+                    <a:blip r:embed="rId20">
+                      <a:extLst>
+                        <a:ext uri="{28A0092B-C50C-407E-A947-70E740481C1C}">
+                          <a14:useLocalDpi xmlns:a14="http://schemas.microsoft.com/office/drawing/2010/main" val="0"/>
+                        </a:ext>
+                      </a:extLst>
+                    </a:blip>
+                    <a:stretch>
+                      <a:fillRect/>
+                    </a:stretch>
+                  </pic:blipFill>
+                  <pic:spPr>
+                    <a:xfrm>
+                      <a:off x="0" y="0"/>
+                      <a:ext cx="5400040" cy="4679315"/>
+                    </a:xfrm>
+                    <a:prstGeom prst="rect">
+                      <a:avLst/>
+                    </a:prstGeom>
+                  </pic:spPr>
+                </pic:pic>
+              </a:graphicData>
+            </a:graphic>
+          </wp:inline>
+        </w:drawing>
+      </w:r>
+    </w:p>
+    <w:p>
+      <w:pPr>
+        <w:jc w:val="center"/>
+        <w:rPr>
+          <w:rFonts w:ascii="Arial" w:hAnsi="Arial" w:cs="Arial"/>
+          <w:sz w:val="22"/>
+          <w:szCs w:val="22"/>
+        </w:rPr>
+      </w:pPr>
+      <w:r>
+        <w:rPr>
+          <w:rFonts w:ascii="Arial" w:hAnsi="Arial" w:cs="Arial"/>
+          <w:sz w:val="22"/>
+          <w:szCs w:val="22"/>
+        </w:rPr>
+        <w:t>(Sección de visibilidad para miembros activos en la propuesta de negocio por el referente del sitio).</w:t>
+      </w:r>
+    </w:p>
+    <w:p/>
+    <w:p>
+      <w:r>
+        <w:rPr>
+          <w:noProof/>
+        </w:rPr>
+        <w:drawing>
+          <wp:inline distT="0" distB="0" distL="0" distR="0" wp14:anchorId="403A6252" wp14:editId="1645A3ED">
+            <wp:extent cx="2667000" cy="2282371"/>
+            <wp:effectExtent l="0" t="0" r="0" b="3810"/>
+            <wp:docPr id="1083428368" name="Imagen 5"/>
+            <wp:cNvGraphicFramePr>
+              <a:graphicFrameLocks xmlns:a="http://schemas.openxmlformats.org/drawingml/2006/main" noChangeAspect="1"/>
+            </wp:cNvGraphicFramePr>
+            <a:graphic xmlns:a="http://schemas.openxmlformats.org/drawingml/2006/main">
+              <a:graphicData uri="http://schemas.openxmlformats.org/drawingml/2006/picture">
+                <pic:pic xmlns:pic="http://schemas.openxmlformats.org/drawingml/2006/picture">
+                  <pic:nvPicPr>
+                    <pic:cNvPr id="1083428368" name="Imagen 1083428368"/>
+                    <pic:cNvPicPr/>
+                  </pic:nvPicPr>
+                  <pic:blipFill>
+                    <a:blip r:embed="rId21" cstate="print">
+                      <a:extLst>
+                        <a:ext uri="{28A0092B-C50C-407E-A947-70E740481C1C}">
+                          <a14:useLocalDpi xmlns:a14="http://schemas.microsoft.com/office/drawing/2010/main" val="0"/>
+                        </a:ext>
+                      </a:extLst>
+                    </a:blip>
+                    <a:stretch>
+                      <a:fillRect/>
+                    </a:stretch>
+                  </pic:blipFill>
+                  <pic:spPr>
+                    <a:xfrm>
+                      <a:off x="0" y="0"/>
+                      <a:ext cx="2737006" cy="2342281"/>
+                    </a:xfrm>
+                    <a:prstGeom prst="rect">
+                      <a:avLst/>
+                    </a:prstGeom>
+                  </pic:spPr>
+                </pic:pic>
+              </a:graphicData>
+            </a:graphic>
+          </wp:inline>
+        </w:drawing>
+      </w:r>
+      <w:r>
+        <w:rPr>
+          <w:noProof/>
+        </w:rPr>
+        <w:drawing>
+          <wp:inline distT="0" distB="0" distL="0" distR="0" wp14:anchorId="71D5452C" wp14:editId="79D5B31F">
+            <wp:extent cx="2686050" cy="1995842"/>
+            <wp:effectExtent l="0" t="0" r="0" b="4445"/>
+            <wp:docPr id="179905671" name="Imagen 6"/>
+            <wp:cNvGraphicFramePr>
+              <a:graphicFrameLocks xmlns:a="http://schemas.openxmlformats.org/drawingml/2006/main" noChangeAspect="1"/>
+            </wp:cNvGraphicFramePr>
+            <a:graphic xmlns:a="http://schemas.openxmlformats.org/drawingml/2006/main">
+              <a:graphicData uri="http://schemas.openxmlformats.org/drawingml/2006/picture">
+                <pic:pic xmlns:pic="http://schemas.openxmlformats.org/drawingml/2006/picture">
+                  <pic:nvPicPr>
+                    <pic:cNvPr id="179905671" name="Imagen 179905671"/>
+                    <pic:cNvPicPr/>
+                  </pic:nvPicPr>
+                  <pic:blipFill>
+                    <a:blip r:embed="rId22" cstate="print">
+                      <a:extLst>
+                        <a:ext uri="{28A0092B-C50C-407E-A947-70E740481C1C}">
+                          <a14:useLocalDpi xmlns:a14="http://schemas.microsoft.com/office/drawing/2010/main" val="0"/>
+                        </a:ext>
+                      </a:extLst>
+                    </a:blip>
+                    <a:stretch>
+                      <a:fillRect/>
+                    </a:stretch>
+                  </pic:blipFill>
+                  <pic:spPr>
+                    <a:xfrm>
+                      <a:off x="0" y="0"/>
+                      <a:ext cx="2731209" cy="2029397"/>
+                    </a:xfrm>
+                    <a:prstGeom prst="rect">
+                      <a:avLst/>
+                    </a:prstGeom>
+                  </pic:spPr>
+                </pic:pic>
+              </a:graphicData>
+            </a:graphic>
+          </wp:inline>
+        </w:drawing>
+      </w:r>
+    </w:p>
+    <w:p>
+      <w:pPr>
+        <w:rPr>
+          <w:rFonts w:ascii="Arial" w:hAnsi="Arial" w:cs="Arial"/>
+          <w:sz w:val="22"/>
+          <w:szCs w:val="22"/>
+        </w:rPr>
+      </w:pPr>
+      <w:r>
+        <w:rPr>
+          <w:rFonts w:ascii="Arial" w:hAnsi="Arial" w:cs="Arial"/>
+          <w:sz w:val="22"/>
+          <w:szCs w:val="22"/>
+        </w:rPr>
+        <w:t>(Visibilidad de propuestas vigentes para la comunidad por parte del referente del sitio)</w:t>
+      </w:r>
+    </w:p>
+    <w:p>
+      <w:pPr>
+        <w:jc w:val="center"/>
+        <w:rPr>
+          <w:rFonts w:ascii="Arial" w:hAnsi="Arial" w:cs="Arial"/>
+          <w:sz w:val="28"/>
+          <w:szCs w:val="28"/>
+        </w:rPr>
+      </w:pPr>
+      <w:r>
+        <w:rPr>
+          <w:rFonts w:ascii="Arial" w:hAnsi="Arial" w:cs="Arial"/>
+          <w:noProof/>
+          <w:sz w:val="28"/>
+          <w:szCs w:val="28"/>
+        </w:rPr>
+        <w:lastRenderedPageBreak/>
+        <w:drawing>
+          <wp:inline distT="0" distB="0" distL="0" distR="0" wp14:anchorId="355E873B" wp14:editId="540BB9DC">
+            <wp:extent cx="4514850" cy="3161032"/>
+            <wp:effectExtent l="0" t="0" r="0" b="1270"/>
+            <wp:docPr id="943442643" name="Imagen 7"/>
+            <wp:cNvGraphicFramePr>
+              <a:graphicFrameLocks xmlns:a="http://schemas.openxmlformats.org/drawingml/2006/main" noChangeAspect="1"/>
+            </wp:cNvGraphicFramePr>
+            <a:graphic xmlns:a="http://schemas.openxmlformats.org/drawingml/2006/main">
+              <a:graphicData uri="http://schemas.openxmlformats.org/drawingml/2006/picture">
+                <pic:pic xmlns:pic="http://schemas.openxmlformats.org/drawingml/2006/picture">
+                  <pic:nvPicPr>
+                    <pic:cNvPr id="943442643" name="Imagen 943442643"/>
+                    <pic:cNvPicPr/>
+                  </pic:nvPicPr>
+                  <pic:blipFill>
+                    <a:blip r:embed="rId23">
+                      <a:extLst>
+                        <a:ext uri="{28A0092B-C50C-407E-A947-70E740481C1C}">
+                          <a14:useLocalDpi xmlns:a14="http://schemas.microsoft.com/office/drawing/2010/main" val="0"/>
+                        </a:ext>
+                      </a:extLst>
+                    </a:blip>
+                    <a:stretch>
+                      <a:fillRect/>
+                    </a:stretch>
+                  </pic:blipFill>
+                  <pic:spPr>
+                    <a:xfrm>
+                      <a:off x="0" y="0"/>
+                      <a:ext cx="4535622" cy="3175575"/>
+                    </a:xfrm>
+                    <a:prstGeom prst="rect">
+                      <a:avLst/>
+                    </a:prstGeom>
+                  </pic:spPr>
+                </pic:pic>
+              </a:graphicData>
+            </a:graphic>
+          </wp:inline>
+        </w:drawing>
+      </w:r>
+    </w:p>
+    <w:p>
+      <w:pPr>
+        <w:rPr>
+          <w:rFonts w:ascii="Arial" w:hAnsi="Arial" w:cs="Arial"/>
+          <w:sz w:val="22"/>
+          <w:szCs w:val="22"/>
+        </w:rPr>
+      </w:pPr>
+      <w:r>
+        <w:rPr>
+          <w:rFonts w:ascii="Arial" w:hAnsi="Arial" w:cs="Arial"/>
+          <w:sz w:val="22"/>
+          <w:szCs w:val="22"/>
+        </w:rPr>
+        <w:t>(Visibilidad de propuestas vigentes para la comunidad por parte del referente del sitio)</w:t>
+      </w:r>
+    </w:p>
+    <w:p>
+      <w:pPr>
+        <w:rPr>
+          <w:rFonts w:ascii="Arial" w:hAnsi="Arial" w:cs="Arial"/>
+          <w:b/>
+          <w:bCs/>
+          <w:sz w:val="28"/>
+          <w:szCs w:val="28"/>
+        </w:rPr>
+      </w:pPr>
+    </w:p>
+    <w:p>
+      <w:pPr>
+        <w:spacing w:line="360" w:lineRule="auto"/>
+        <w:rPr>
+          <w:rFonts w:ascii="Arial" w:hAnsi="Arial" w:cs="Arial"/>
+          <w:b/>
+          <w:bCs/>
+          <w:sz w:val="28"/>
+          <w:szCs w:val="28"/>
+        </w:rPr>
+      </w:pPr>
+      <w:r>
+        <w:rPr>
+          <w:rFonts w:ascii="Arial" w:hAnsi="Arial" w:cs="Arial"/>
+          <w:b/>
+          <w:bCs/>
+          <w:sz w:val="28"/>
+          <w:szCs w:val="28"/>
+        </w:rPr>
+        <w:t>Emprendedores/Emprendimiento:</w:t>
+      </w:r>
+      <w:r>
+        <w:rPr>
+          <w:rFonts w:ascii="Arial" w:hAnsi="Arial" w:cs="Arial"/>
+          <w:b/>
+          <w:bCs/>
+          <w:sz w:val="28"/>
+          <w:szCs w:val="28"/>
+        </w:rPr>
+        <w:t xml:space="preserve"> </w:t>
+      </w:r>
+      <w:r>
+        <w:rPr>
+          <w:rFonts w:ascii="Arial" w:hAnsi="Arial" w:cs="Arial"/>
+          <w:sz w:val="22"/>
+          <w:szCs w:val="22"/>
+        </w:rPr>
+        <w:t>En la presente sección se visibiliza los comerciantes y emprendedores presentes en la localidad. Participes tanto de festivales locales como también su atribución a la economía local. Este espacio tiene la finalidad de dar el reconocimiento y la ayuda</w:t>
+      </w:r>
+      <w:r>
+        <w:rPr>
+          <w:rFonts w:ascii="Arial" w:hAnsi="Arial" w:cs="Arial"/>
+          <w:sz w:val="22"/>
+          <w:szCs w:val="22"/>
+        </w:rPr>
+        <w:t xml:space="preserve"> publicitaria</w:t>
+      </w:r>
+      <w:r>
+        <w:rPr>
+          <w:rFonts w:ascii="Arial" w:hAnsi="Arial" w:cs="Arial"/>
+          <w:sz w:val="22"/>
+          <w:szCs w:val="22"/>
+        </w:rPr>
+        <w:t xml:space="preserve"> </w:t>
+      </w:r>
+      <w:r>
+        <w:rPr>
+          <w:rFonts w:ascii="Arial" w:hAnsi="Arial" w:cs="Arial"/>
+          <w:sz w:val="22"/>
+          <w:szCs w:val="22"/>
+        </w:rPr>
+        <w:t>a</w:t>
+      </w:r>
+      <w:r>
+        <w:rPr>
+          <w:rFonts w:ascii="Arial" w:hAnsi="Arial" w:cs="Arial"/>
+          <w:sz w:val="22"/>
+          <w:szCs w:val="22"/>
+        </w:rPr>
+        <w:t xml:space="preserve"> todo aquel que cumpla con las condiciones de seguridad laboral y social.</w:t>
+      </w:r>
+    </w:p>
+    <w:p>
+      <w:pPr>
+        <w:spacing w:line="360" w:lineRule="auto"/>
+        <w:jc w:val="center"/>
+        <w:rPr>
+          <w:rFonts w:ascii="Arial" w:hAnsi="Arial" w:cs="Arial"/>
+          <w:sz w:val="28"/>
+          <w:szCs w:val="28"/>
+        </w:rPr>
+      </w:pPr>
+      <w:r>
+        <w:rPr>
+          <w:rFonts w:ascii="Arial" w:hAnsi="Arial" w:cs="Arial"/>
+          <w:noProof/>
+          <w:sz w:val="28"/>
+          <w:szCs w:val="28"/>
+        </w:rPr>
+        <w:drawing>
+          <wp:inline distT="0" distB="0" distL="0" distR="0" wp14:anchorId="39ECA3F4" wp14:editId="32A6B918">
+            <wp:extent cx="2488759" cy="3409333"/>
+            <wp:effectExtent l="0" t="0" r="6985" b="635"/>
+            <wp:docPr id="993968773" name="Imagen 8"/>
+            <wp:cNvGraphicFramePr>
+              <a:graphicFrameLocks xmlns:a="http://schemas.openxmlformats.org/drawingml/2006/main" noChangeAspect="1"/>
+            </wp:cNvGraphicFramePr>
+            <a:graphic xmlns:a="http://schemas.openxmlformats.org/drawingml/2006/main">
+              <a:graphicData uri="http://schemas.openxmlformats.org/drawingml/2006/picture">
+                <pic:pic xmlns:pic="http://schemas.openxmlformats.org/drawingml/2006/picture">
+                  <pic:nvPicPr>
+                    <pic:cNvPr id="993968773" name="Imagen 993968773"/>
+                    <pic:cNvPicPr/>
+                  </pic:nvPicPr>
+                  <pic:blipFill>
+                    <a:blip r:embed="rId24">
+                      <a:extLst>
+                        <a:ext uri="{28A0092B-C50C-407E-A947-70E740481C1C}">
+                          <a14:useLocalDpi xmlns:a14="http://schemas.microsoft.com/office/drawing/2010/main" val="0"/>
+                        </a:ext>
+                      </a:extLst>
+                    </a:blip>
+                    <a:stretch>
+                      <a:fillRect/>
+                    </a:stretch>
+                  </pic:blipFill>
+                  <pic:spPr>
+                    <a:xfrm>
+                      <a:off x="0" y="0"/>
+                      <a:ext cx="2496940" cy="3420540"/>
+                    </a:xfrm>
+                    <a:prstGeom prst="rect">
+                      <a:avLst/>
+                    </a:prstGeom>
+                  </pic:spPr>
+                </pic:pic>
+              </a:graphicData>
+            </a:graphic>
+          </wp:inline>
+        </w:drawing>
+      </w:r>
+    </w:p>
+    <w:p>
+      <w:pPr>
+        <w:rPr>
+          <w:rFonts w:ascii="Arial" w:hAnsi="Arial" w:cs="Arial"/>
+          <w:b/>
+          <w:bCs/>
+          <w:sz w:val="28"/>
+          <w:szCs w:val="28"/>
+        </w:rPr>
+      </w:pPr>
+      <w:r>
+        <w:rPr>
+          <w:rFonts w:ascii="Arial" w:hAnsi="Arial" w:cs="Arial"/>
+          <w:b/>
+          <w:bCs/>
+          <w:sz w:val="28"/>
+          <w:szCs w:val="28"/>
+        </w:rPr>
+        <w:lastRenderedPageBreak/>
+        <w:t>Noticias/Publicaciones:</w:t>
+      </w:r>
+      <w:r>
+        <w:rPr>
+          <w:rFonts w:ascii="Arial" w:hAnsi="Arial" w:cs="Arial"/>
+          <w:b/>
+          <w:bCs/>
+          <w:sz w:val="28"/>
+          <w:szCs w:val="28"/>
+        </w:rPr>
+        <w:t xml:space="preserve"> </w:t>
+      </w:r>
+      <w:r>
+        <w:rPr>
+          <w:rFonts w:ascii="Arial" w:hAnsi="Arial" w:cs="Arial"/>
+          <w:sz w:val="22"/>
+          <w:szCs w:val="22"/>
+        </w:rPr>
+        <w:t xml:space="preserve">Esta sección tiene como finalidad dar un espacio de comunicación de eventos y novedades dirigidas a la comunidad. </w:t>
+      </w:r>
+    </w:p>
+    <w:p>
+      <w:pPr>
+        <w:jc w:val="center"/>
+        <w:rPr>
+          <w:rFonts w:ascii="Arial" w:hAnsi="Arial" w:cs="Arial"/>
+          <w:sz w:val="22"/>
+          <w:szCs w:val="22"/>
+        </w:rPr>
+      </w:pPr>
+      <w:r>
+        <w:rPr>
+          <w:rFonts w:ascii="Arial" w:hAnsi="Arial" w:cs="Arial"/>
+          <w:noProof/>
+          <w:sz w:val="22"/>
+          <w:szCs w:val="22"/>
+        </w:rPr>
+        <w:drawing>
+          <wp:inline distT="0" distB="0" distL="0" distR="0" wp14:anchorId="0496EA5D" wp14:editId="1CC76474">
+            <wp:extent cx="3043384" cy="3769788"/>
+            <wp:effectExtent l="0" t="0" r="5080" b="2540"/>
+            <wp:docPr id="442286553" name="Imagen 9"/>
+            <wp:cNvGraphicFramePr>
+              <a:graphicFrameLocks xmlns:a="http://schemas.openxmlformats.org/drawingml/2006/main" noChangeAspect="1"/>
+            </wp:cNvGraphicFramePr>
+            <a:graphic xmlns:a="http://schemas.openxmlformats.org/drawingml/2006/main">
+              <a:graphicData uri="http://schemas.openxmlformats.org/drawingml/2006/picture">
+                <pic:pic xmlns:pic="http://schemas.openxmlformats.org/drawingml/2006/picture">
+                  <pic:nvPicPr>
+                    <pic:cNvPr id="442286553" name="Imagen 442286553"/>
+                    <pic:cNvPicPr/>
+                  </pic:nvPicPr>
+                  <pic:blipFill>
+                    <a:blip r:embed="rId25">
+                      <a:extLst>
+                        <a:ext uri="{28A0092B-C50C-407E-A947-70E740481C1C}">
+                          <a14:useLocalDpi xmlns:a14="http://schemas.microsoft.com/office/drawing/2010/main" val="0"/>
+                        </a:ext>
+                      </a:extLst>
+                    </a:blip>
+                    <a:stretch>
+                      <a:fillRect/>
+                    </a:stretch>
+                  </pic:blipFill>
+                  <pic:spPr>
+                    <a:xfrm>
+                      <a:off x="0" y="0"/>
+                      <a:ext cx="3050466" cy="3778560"/>
+                    </a:xfrm>
+                    <a:prstGeom prst="rect">
+                      <a:avLst/>
+                    </a:prstGeom>
+                  </pic:spPr>
+                </pic:pic>
+              </a:graphicData>
+            </a:graphic>
+          </wp:inline>
+        </w:drawing>
+      </w:r>
+    </w:p>
+    <w:p>
+      <w:pPr>
+        <w:rPr>
+          <w:rFonts w:ascii="Arial" w:hAnsi="Arial" w:cs="Arial"/>
+          <w:b/>
+          <w:bCs/>
+          <w:sz w:val="28"/>
+          <w:szCs w:val="28"/>
+        </w:rPr>
+      </w:pPr>
+    </w:p>
+    <w:p>
+      <w:pPr>
+        <w:jc w:val="both"/>
+        <w:rPr>
+          <w:rFonts w:ascii="Arial" w:hAnsi="Arial" w:cs="Arial"/>
+          <w:b/>
+          <w:bCs/>
+          <w:sz w:val="28"/>
+          <w:szCs w:val="28"/>
+        </w:rPr>
+      </w:pPr>
+      <w:r>
+        <w:rPr>
+          <w:rFonts w:ascii="Arial" w:hAnsi="Arial" w:cs="Arial"/>
+          <w:b/>
+          <w:bCs/>
+          <w:sz w:val="28"/>
+          <w:szCs w:val="28"/>
+        </w:rPr>
+        <w:t>Contacto:</w:t>
+      </w:r>
+      <w:r>
+        <w:rPr>
+          <w:rFonts w:ascii="Arial" w:hAnsi="Arial" w:cs="Arial"/>
+          <w:b/>
+          <w:bCs/>
+          <w:sz w:val="28"/>
+          <w:szCs w:val="28"/>
+        </w:rPr>
+        <w:t xml:space="preserve"> </w:t>
+      </w:r>
+      <w:r>
+        <w:rPr>
+          <w:rFonts w:ascii="Arial" w:hAnsi="Arial" w:cs="Arial"/>
+          <w:sz w:val="28"/>
+          <w:szCs w:val="28"/>
+        </w:rPr>
+        <w:t>La presente sección tiene como finalidad</w:t>
+      </w:r>
+      <w:r>
+        <w:rPr>
+          <w:rFonts w:ascii="Arial" w:hAnsi="Arial" w:cs="Arial"/>
+          <w:sz w:val="28"/>
+          <w:szCs w:val="28"/>
+        </w:rPr>
+        <w:t xml:space="preserve"> facilitar la comunicación </w:t>
+      </w:r>
+      <w:r>
+        <w:rPr>
+          <w:rFonts w:ascii="Arial" w:hAnsi="Arial" w:cs="Arial"/>
+          <w:sz w:val="28"/>
+          <w:szCs w:val="28"/>
+        </w:rPr>
+        <w:t>de la comunidad con el referente del sitio, permitiendo el flujo de comunicación entre ambas partes.</w:t>
+      </w:r>
+    </w:p>
+    <w:p>
+      <w:pPr>
+        <w:rPr>
+          <w:rFonts w:ascii="Arial" w:hAnsi="Arial" w:cs="Arial"/>
+          <w:sz w:val="28"/>
+          <w:szCs w:val="28"/>
+        </w:rPr>
+      </w:pPr>
+    </w:p>
+    <w:p>
+      <w:pPr>
+        <w:jc w:val="center"/>
+        <w:rPr>
+          <w:rFonts w:ascii="Arial" w:hAnsi="Arial" w:cs="Arial"/>
+          <w:sz w:val="28"/>
+          <w:szCs w:val="28"/>
+        </w:rPr>
+      </w:pPr>
+      <w:r>
+        <w:rPr>
+          <w:rFonts w:ascii="Arial" w:hAnsi="Arial" w:cs="Arial"/>
+          <w:noProof/>
+          <w:sz w:val="28"/>
+          <w:szCs w:val="28"/>
+        </w:rPr>
+        <w:drawing>
+          <wp:inline distT="0" distB="0" distL="0" distR="0" wp14:anchorId="0A71E98C" wp14:editId="3227C966">
+            <wp:extent cx="1350986" cy="1778052"/>
+            <wp:effectExtent l="0" t="0" r="1905" b="0"/>
+            <wp:docPr id="2052935345" name="Imagen 11"/>
+            <wp:cNvGraphicFramePr>
+              <a:graphicFrameLocks xmlns:a="http://schemas.openxmlformats.org/drawingml/2006/main" noChangeAspect="1"/>
+            </wp:cNvGraphicFramePr>
+            <a:graphic xmlns:a="http://schemas.openxmlformats.org/drawingml/2006/main">
+              <a:graphicData uri="http://schemas.openxmlformats.org/drawingml/2006/picture">
+                <pic:pic xmlns:pic="http://schemas.openxmlformats.org/drawingml/2006/picture">
+                  <pic:nvPicPr>
+                    <pic:cNvPr id="2052935345" name="Imagen 2052935345"/>
+                    <pic:cNvPicPr/>
+                  </pic:nvPicPr>
+                  <pic:blipFill>
+                    <a:blip r:embed="rId26" cstate="print">
+                      <a:extLst>
+                        <a:ext uri="{28A0092B-C50C-407E-A947-70E740481C1C}">
+                          <a14:useLocalDpi xmlns:a14="http://schemas.microsoft.com/office/drawing/2010/main" val="0"/>
+                        </a:ext>
+                      </a:extLst>
+                    </a:blip>
+                    <a:stretch>
+                      <a:fillRect/>
+                    </a:stretch>
+                  </pic:blipFill>
+                  <pic:spPr>
+                    <a:xfrm>
+                      <a:off x="0" y="0"/>
+                      <a:ext cx="1353121" cy="1780861"/>
+                    </a:xfrm>
+                    <a:prstGeom prst="rect">
+                      <a:avLst/>
+                    </a:prstGeom>
+                  </pic:spPr>
+                </pic:pic>
+              </a:graphicData>
+            </a:graphic>
+          </wp:inline>
+        </w:drawing>
+      </w:r>
+      <w:r>
+        <w:rPr>
+          <w:rFonts w:ascii="Arial" w:hAnsi="Arial" w:cs="Arial"/>
+          <w:noProof/>
+          <w:sz w:val="28"/>
+          <w:szCs w:val="28"/>
+        </w:rPr>
+        <w:drawing>
+          <wp:inline distT="0" distB="0" distL="0" distR="0" wp14:anchorId="6ADFFAEB" wp14:editId="6378F3A4">
+            <wp:extent cx="3020144" cy="1763483"/>
+            <wp:effectExtent l="0" t="0" r="8890" b="8255"/>
+            <wp:docPr id="973778795" name="Imagen 10"/>
+            <wp:cNvGraphicFramePr>
+              <a:graphicFrameLocks xmlns:a="http://schemas.openxmlformats.org/drawingml/2006/main" noChangeAspect="1"/>
+            </wp:cNvGraphicFramePr>
+            <a:graphic xmlns:a="http://schemas.openxmlformats.org/drawingml/2006/main">
+              <a:graphicData uri="http://schemas.openxmlformats.org/drawingml/2006/picture">
+                <pic:pic xmlns:pic="http://schemas.openxmlformats.org/drawingml/2006/picture">
+                  <pic:nvPicPr>
+                    <pic:cNvPr id="973778795" name="Imagen 973778795"/>
+                    <pic:cNvPicPr/>
+                  </pic:nvPicPr>
+                  <pic:blipFill>
+                    <a:blip r:embed="rId27" cstate="print">
+                      <a:extLst>
+                        <a:ext uri="{28A0092B-C50C-407E-A947-70E740481C1C}">
+                          <a14:useLocalDpi xmlns:a14="http://schemas.microsoft.com/office/drawing/2010/main" val="0"/>
+                        </a:ext>
+                      </a:extLst>
+                    </a:blip>
+                    <a:stretch>
+                      <a:fillRect/>
+                    </a:stretch>
+                  </pic:blipFill>
+                  <pic:spPr>
+                    <a:xfrm>
+                      <a:off x="0" y="0"/>
+                      <a:ext cx="3112900" cy="1817644"/>
+                    </a:xfrm>
+                    <a:prstGeom prst="rect">
+                      <a:avLst/>
+                    </a:prstGeom>
+                  </pic:spPr>
+                </pic:pic>
+              </a:graphicData>
+            </a:graphic>
+          </wp:inline>
+        </w:drawing>
+      </w:r>
+    </w:p>
+    <w:p>
+      <w:pPr>
+        <w:rPr>
+          <w:rFonts w:ascii="Arial" w:hAnsi="Arial" w:cs="Arial"/>
+          <w:sz w:val="28"/>
+          <w:szCs w:val="28"/>
+        </w:rPr>
+      </w:pPr>
+    </w:p>
+    <w:p>
+      <w:pPr>
+        <w:rPr>
+          <w:rFonts w:ascii="Arial" w:hAnsi="Arial" w:cs="Arial"/>
+          <w:sz w:val="28"/>
+          <w:szCs w:val="28"/>
+        </w:rPr>
+      </w:pPr>
+    </w:p>
+    <w:p>
+      <w:pPr>
+        <w:rPr>
+          <w:rFonts w:ascii="Arial" w:hAnsi="Arial" w:cs="Arial"/>
+          <w:sz w:val="28"/>
+          <w:szCs w:val="28"/>
+        </w:rPr>
+      </w:pPr>
+    </w:p>
     <w:p>
       <w:pPr>
         <w:rPr>
@@ -1659,6 +2981,56 @@
     </w:sectPr>
   </w:body>
 </w:document>
+</file>
+
+<file path=word/endnotes.xml><?xml version="1.0" encoding="utf-8"?>
+<w:endnotes xmlns:wpc="http://schemas.microsoft.com/office/word/2010/wordprocessingCanvas" xmlns:cx="http://schemas.microsoft.com/office/drawing/2014/chartex" xmlns:cx1="http://schemas.microsoft.com/office/drawing/2015/9/8/chartex" xmlns:cx2="http://schemas.microsoft.com/office/drawing/2015/10/21/chartex" xmlns:cx3="http://schemas.microsoft.com/office/drawing/2016/5/9/chartex" xmlns:cx4="http://schemas.microsoft.com/office/drawing/2016/5/10/chartex" xmlns:cx5="http://schemas.microsoft.com/office/drawing/2016/5/11/chartex" xmlns:cx6="http://schemas.microsoft.com/office/drawing/2016/5/12/chartex" xmlns:cx7="http://schemas.microsoft.com/office/drawing/2016/5/13/chartex" xmlns:cx8="http://schemas.microsoft.com/office/drawing/2016/5/14/chartex" xmlns:mc="http://schemas.openxmlformats.org/markup-compatibility/2006" xmlns:aink="http://schemas.microsoft.com/office/drawing/2016/ink" xmlns:am3d="http://schemas.microsoft.com/office/drawing/2017/model3d" xmlns:o="urn:schemas-microsoft-com:office:office" xmlns:oel="http://schemas.microsoft.com/office/2019/extlst" xmlns:r="http://schemas.openxmlformats.org/officeDocument/2006/relationships" xmlns:m="http://schemas.openxmlformats.org/officeDocument/2006/math" xmlns:v="urn:schemas-microsoft-com:vml" xmlns:wp14="http://schemas.microsoft.com/office/word/2010/wordprocessingDrawing" xmlns:wp="http://schemas.openxmlformats.org/drawingml/2006/wordprocessingDrawing" xmlns:w10="urn:schemas-microsoft-com:office:word" xmlns:w="http://schemas.openxmlformats.org/wordprocessingml/2006/main" xmlns:w14="http://schemas.microsoft.com/office/word/2010/wordml" xmlns:w15="http://schemas.microsoft.com/office/word/2012/wordml" xmlns:w16cex="http://schemas.microsoft.com/office/word/2018/wordml/cex" xmlns:w16cid="http://schemas.microsoft.com/office/word/2016/wordml/cid" xmlns:w16="http://schemas.microsoft.com/office/word/2018/wordml" xmlns:w16du="http://schemas.microsoft.com/office/word/2023/wordml/word16du" xmlns:w16sdtdh="http://schemas.microsoft.com/office/word/2020/wordml/sdtdatahash" xmlns:w16sdtfl="http://schemas.microsoft.com/office/word/2024/wordml/sdtformatlock" xmlns:w16se="http://schemas.microsoft.com/office/word/2015/wordml/symex" xmlns:wpg="http://schemas.microsoft.com/office/word/2010/wordprocessingGroup" xmlns:wpi="http://schemas.microsoft.com/office/word/2010/wordprocessingInk" xmlns:wne="http://schemas.microsoft.com/office/word/2006/wordml" xmlns:wps="http://schemas.microsoft.com/office/word/2010/wordprocessingShape" mc:Ignorable="w14 w15 w16se w16cid w16 w16cex w16sdtdh w16sdtfl w16du wp14">
+  <w:endnote w:type="separator" w:id="-1">
+    <w:p>
+      <w:pPr>
+        <w:spacing w:after="0" w:line="240" w:lineRule="auto"/>
+      </w:pPr>
+      <w:r>
+        <w:separator/>
+      </w:r>
+    </w:p>
+  </w:endnote>
+  <w:endnote w:type="continuationSeparator" w:id="0">
+    <w:p>
+      <w:pPr>
+        <w:spacing w:after="0" w:line="240" w:lineRule="auto"/>
+      </w:pPr>
+      <w:r>
+        <w:continuationSeparator/>
+      </w:r>
+    </w:p>
+  </w:endnote>
+</w:endnotes>
+</file>
+
+<file path=word/footnotes.xml><?xml version="1.0" encoding="utf-8"?>
+<w:footnotes xmlns:wpc="http://schemas.microsoft.com/office/word/2010/wordprocessingCanvas" xmlns:cx="http://schemas.microsoft.com/office/drawing/2014/chartex" xmlns:cx1="http://schemas.microsoft.com/office/drawing/2015/9/8/chartex" xmlns:cx2="http://schemas.microsoft.com/office/drawing/2015/10/21/chartex" xmlns:cx3="http://schemas.microsoft.com/office/drawing/2016/5/9/chartex" xmlns:cx4="http://schemas.microsoft.com/office/drawing/2016/5/10/chartex" xmlns:cx5="http://schemas.microsoft.com/office/drawing/2016/5/11/chartex" xmlns:cx6="http://schemas.microsoft.com/office/drawing/2016/5/12/chartex" xmlns:cx7="http://schemas.microsoft.com/office/drawing/2016/5/13/chartex" xmlns:cx8="http://schemas.microsoft.com/office/drawing/2016/5/14/chartex" xmlns:mc="http://schemas.openxmlformats.org/markup-compatibility/2006" xmlns:aink="http://schemas.microsoft.com/office/drawing/2016/ink" xmlns:am3d="http://schemas.microsoft.com/office/drawing/2017/model3d" xmlns:o="urn:schemas-microsoft-com:office:office" xmlns:oel="http://schemas.microsoft.com/office/2019/extlst" xmlns:r="http://schemas.openxmlformats.org/officeDocument/2006/relationships" xmlns:m="http://schemas.openxmlformats.org/officeDocument/2006/math" xmlns:v="urn:schemas-microsoft-com:vml" xmlns:wp14="http://schemas.microsoft.com/office/word/2010/wordprocessingDrawing" xmlns:wp="http://schemas.openxmlformats.org/drawingml/2006/wordprocessingDrawing" xmlns:w10="urn:schemas-microsoft-com:office:word" xmlns:w="http://schemas.openxmlformats.org/wordprocessingml/2006/main" xmlns:w14="http://schemas.microsoft.com/office/word/2010/wordml" xmlns:w15="http://schemas.microsoft.com/office/word/2012/wordml" xmlns:w16cex="http://schemas.microsoft.com/office/word/2018/wordml/cex" xmlns:w16cid="http://schemas.microsoft.com/office/word/2016/wordml/cid" xmlns:w16="http://schemas.microsoft.com/office/word/2018/wordml" xmlns:w16du="http://schemas.microsoft.com/office/word/2023/wordml/word16du" xmlns:w16sdtdh="http://schemas.microsoft.com/office/word/2020/wordml/sdtdatahash" xmlns:w16sdtfl="http://schemas.microsoft.com/office/word/2024/wordml/sdtformatlock" xmlns:w16se="http://schemas.microsoft.com/office/word/2015/wordml/symex" xmlns:wpg="http://schemas.microsoft.com/office/word/2010/wordprocessingGroup" xmlns:wpi="http://schemas.microsoft.com/office/word/2010/wordprocessingInk" xmlns:wne="http://schemas.microsoft.com/office/word/2006/wordml" xmlns:wps="http://schemas.microsoft.com/office/word/2010/wordprocessingShape" mc:Ignorable="w14 w15 w16se w16cid w16 w16cex w16sdtdh w16sdtfl w16du wp14">
+  <w:footnote w:type="separator" w:id="-1">
+    <w:p>
+      <w:pPr>
+        <w:spacing w:after="0" w:line="240" w:lineRule="auto"/>
+      </w:pPr>
+      <w:r>
+        <w:separator/>
+      </w:r>
+    </w:p>
+  </w:footnote>
+  <w:footnote w:type="continuationSeparator" w:id="0">
+    <w:p>
+      <w:pPr>
+        <w:spacing w:after="0" w:line="240" w:lineRule="auto"/>
+      </w:pPr>
+      <w:r>
+        <w:continuationSeparator/>
+      </w:r>
+    </w:p>
+  </w:footnote>
+</w:footnotes>
 </file>
 
 <file path=word/numbering.xml><?xml version="1.0" encoding="utf-8"?>
@@ -2182,7 +3554,7 @@
   <w:style w:type="paragraph" w:default="1" w:styleId="Normal">
     <w:name w:val="Normal"/>
     <w:qFormat/>
-    <w:rsid w:val="00032CD7"/>
+    <w:rsid w:val="00C22A8F"/>
   </w:style>
   <w:style w:type="paragraph" w:styleId="Ttulo1">
     <w:name w:val="heading 1"/>
@@ -2386,6 +3758,7 @@
   <w:style w:type="character" w:default="1" w:styleId="Fuentedeprrafopredeter">
     <w:name w:val="Default Paragraph Font"/>
     <w:uiPriority w:val="1"/>
+    <w:semiHidden/>
     <w:unhideWhenUsed/>
   </w:style>
   <w:style w:type="table" w:default="1" w:styleId="Tablanormal">
@@ -2722,6 +4095,50 @@
       <w:shd w:val="clear" w:color="auto" w:fill="E1DFDD"/>
     </w:rPr>
   </w:style>
+  <w:style w:type="paragraph" w:styleId="Encabezado">
+    <w:name w:val="header"/>
+    <w:basedOn w:val="Normal"/>
+    <w:link w:val="EncabezadoCar"/>
+    <w:uiPriority w:val="99"/>
+    <w:unhideWhenUsed/>
+    <w:rsid w:val="003D52DA"/>
+    <w:pPr>
+      <w:tabs>
+        <w:tab w:val="center" w:pos="4252"/>
+        <w:tab w:val="right" w:pos="8504"/>
+      </w:tabs>
+      <w:spacing w:after="0" w:line="240" w:lineRule="auto"/>
+    </w:pPr>
+  </w:style>
+  <w:style w:type="character" w:customStyle="1" w:styleId="EncabezadoCar">
+    <w:name w:val="Encabezado Car"/>
+    <w:basedOn w:val="Fuentedeprrafopredeter"/>
+    <w:link w:val="Encabezado"/>
+    <w:uiPriority w:val="99"/>
+    <w:rsid w:val="003D52DA"/>
+  </w:style>
+  <w:style w:type="paragraph" w:styleId="Piedepgina">
+    <w:name w:val="footer"/>
+    <w:basedOn w:val="Normal"/>
+    <w:link w:val="PiedepginaCar"/>
+    <w:uiPriority w:val="99"/>
+    <w:unhideWhenUsed/>
+    <w:rsid w:val="003D52DA"/>
+    <w:pPr>
+      <w:tabs>
+        <w:tab w:val="center" w:pos="4252"/>
+        <w:tab w:val="right" w:pos="8504"/>
+      </w:tabs>
+      <w:spacing w:after="0" w:line="240" w:lineRule="auto"/>
+    </w:pPr>
+  </w:style>
+  <w:style w:type="character" w:customStyle="1" w:styleId="PiedepginaCar">
+    <w:name w:val="Pie de página Car"/>
+    <w:basedOn w:val="Fuentedeprrafopredeter"/>
+    <w:link w:val="Piedepgina"/>
+    <w:uiPriority w:val="99"/>
+    <w:rsid w:val="003D52DA"/>
+  </w:style>
 </w:styles>
 </file>
 

</xml_diff>

<commit_message>
modifico guia de uso para entregar
</commit_message>
<xml_diff>
--- a/docs/guiaUso.docx
+++ b/docs/guiaUso.docx
@@ -64,39 +64,72 @@
     <w:p>
       <w:pPr>
         <w:jc w:val="both"/>
-      </w:pPr>
-      <w:r>
+        <w:rPr>
+          <w:rFonts w:ascii="Arial" w:hAnsi="Arial" w:cs="Arial"/>
+        </w:rPr>
+      </w:pPr>
+      <w:r>
+        <w:rPr>
+          <w:rFonts w:ascii="Arial" w:hAnsi="Arial" w:cs="Arial"/>
+        </w:rPr>
         <w:t>La presente guía de uso, ha sido elaborada con el propósito de ofrecer instrucciones claras y precisas sobre el manejo del sitio para “Oficina de empleo Tres Arroyos”, garantizando un uso eficiente y seguro por parte del personal.</w:t>
       </w:r>
     </w:p>
     <w:p>
       <w:pPr>
         <w:jc w:val="both"/>
-      </w:pPr>
-      <w:r>
+        <w:rPr>
+          <w:rFonts w:ascii="Arial" w:hAnsi="Arial" w:cs="Arial"/>
+        </w:rPr>
+      </w:pPr>
+      <w:r>
+        <w:rPr>
+          <w:rFonts w:ascii="Arial" w:hAnsi="Arial" w:cs="Arial"/>
+        </w:rPr>
         <w:t xml:space="preserve"> Este documento incluye procedimientos paso a paso, recomendaciones y ejemplos prácticos que facilitan la correcta utilización de las funcionalidades disponibles, permitiendo optimizar los procesos laborales asociados.</w:t>
       </w:r>
     </w:p>
     <w:p>
       <w:pPr>
         <w:jc w:val="both"/>
-      </w:pPr>
-      <w:r>
+        <w:rPr>
+          <w:rFonts w:ascii="Arial" w:hAnsi="Arial" w:cs="Arial"/>
+        </w:rPr>
+      </w:pPr>
+      <w:r>
+        <w:rPr>
+          <w:rFonts w:ascii="Arial" w:hAnsi="Arial" w:cs="Arial"/>
+        </w:rPr>
         <w:t xml:space="preserve">Se sugiere leer cada sección con atención y seguir las indicaciones detalladas para </w:t>
       </w:r>
       <w:r>
+        <w:rPr>
+          <w:rFonts w:ascii="Arial" w:hAnsi="Arial" w:cs="Arial"/>
+        </w:rPr>
         <w:t xml:space="preserve">asegurar la uniformidad en la operación del sistema </w:t>
       </w:r>
       <w:r>
+        <w:rPr>
+          <w:rFonts w:ascii="Arial" w:hAnsi="Arial" w:cs="Arial"/>
+        </w:rPr>
         <w:t>y</w:t>
       </w:r>
       <w:r>
+        <w:rPr>
+          <w:rFonts w:ascii="Arial" w:hAnsi="Arial" w:cs="Arial"/>
+        </w:rPr>
         <w:t xml:space="preserve"> minimizar posibles errores. Esta guía </w:t>
       </w:r>
       <w:r>
+        <w:rPr>
+          <w:rFonts w:ascii="Arial" w:hAnsi="Arial" w:cs="Arial"/>
+        </w:rPr>
         <w:t>está</w:t>
       </w:r>
       <w:r>
+        <w:rPr>
+          <w:rFonts w:ascii="Arial" w:hAnsi="Arial" w:cs="Arial"/>
+        </w:rPr>
         <w:t xml:space="preserve"> dirigida a todos los colaboradores que requieran interactuar con la herramienta, independientemente de su experiencia previa.</w:t>
       </w:r>
     </w:p>
@@ -265,7 +298,7 @@
           <w:noProof/>
         </w:rPr>
         <w:drawing>
-          <wp:inline distT="0" distB="0" distL="0" distR="0" wp14:anchorId="0C4F70EC" wp14:editId="48A5ECB1">
+          <wp:inline distT="0" distB="0" distL="0" distR="0" wp14:anchorId="0C4F70EC" wp14:editId="6769AA99">
             <wp:extent cx="4771390" cy="2487250"/>
             <wp:effectExtent l="0" t="0" r="0" b="8890"/>
             <wp:docPr id="713482444" name="Imagen 3"/>
@@ -1502,7 +1535,56 @@
           <w:sz w:val="22"/>
           <w:szCs w:val="22"/>
         </w:rPr>
-        <w:t>, el documento NO inicia el proceso de descarga.</w:t>
+        <w:t>, el</w:t>
+      </w:r>
+      <w:r>
+        <w:rPr>
+          <w:rFonts w:ascii="Arial" w:hAnsi="Arial" w:cs="Arial"/>
+          <w:sz w:val="22"/>
+          <w:szCs w:val="22"/>
+        </w:rPr>
+        <w:t xml:space="preserve"> sistema</w:t>
+      </w:r>
+      <w:r>
+        <w:rPr>
+          <w:rFonts w:ascii="Arial" w:hAnsi="Arial" w:cs="Arial"/>
+          <w:sz w:val="22"/>
+          <w:szCs w:val="22"/>
+        </w:rPr>
+        <w:t xml:space="preserve"> </w:t>
+      </w:r>
+      <w:r>
+        <w:rPr>
+          <w:rFonts w:ascii="Arial" w:hAnsi="Arial" w:cs="Arial"/>
+          <w:sz w:val="22"/>
+          <w:szCs w:val="22"/>
+          <w:u w:val="single"/>
+        </w:rPr>
+        <w:t>no</w:t>
+      </w:r>
+      <w:r>
+        <w:rPr>
+          <w:rFonts w:ascii="Arial" w:hAnsi="Arial" w:cs="Arial"/>
+          <w:sz w:val="22"/>
+          <w:szCs w:val="22"/>
+        </w:rPr>
+        <w:t xml:space="preserve"> inicia el proceso de descarga</w:t>
+      </w:r>
+      <w:r>
+        <w:rPr>
+          <w:rFonts w:ascii="Arial" w:hAnsi="Arial" w:cs="Arial"/>
+          <w:sz w:val="22"/>
+          <w:szCs w:val="22"/>
+        </w:rPr>
+        <w:t xml:space="preserve"> del documento</w:t>
+      </w:r>
+      <w:r>
+        <w:rPr>
+          <w:rFonts w:ascii="Arial" w:hAnsi="Arial" w:cs="Arial"/>
+          <w:sz w:val="22"/>
+          <w:szCs w:val="22"/>
+        </w:rPr>
+        <w:t>.</w:t>
       </w:r>
     </w:p>
     <w:p>
@@ -1741,7 +1823,40 @@
           <w:sz w:val="22"/>
           <w:szCs w:val="22"/>
         </w:rPr>
-        <w:t>. En caso de que al combinar no haya datos, el documento NO inicia el proceso de descarga.</w:t>
+        <w:t xml:space="preserve">. En caso de que al combinar no haya datos, el </w:t>
+      </w:r>
+      <w:r>
+        <w:rPr>
+          <w:rFonts w:ascii="Arial" w:hAnsi="Arial" w:cs="Arial"/>
+          <w:sz w:val="22"/>
+          <w:szCs w:val="22"/>
+        </w:rPr>
+        <w:t>sistema</w:t>
+      </w:r>
+      <w:r>
+        <w:rPr>
+          <w:rFonts w:ascii="Arial" w:hAnsi="Arial" w:cs="Arial"/>
+          <w:sz w:val="22"/>
+          <w:szCs w:val="22"/>
+        </w:rPr>
+        <w:t xml:space="preserve"> </w:t>
+      </w:r>
+      <w:r>
+        <w:rPr>
+          <w:rFonts w:ascii="Arial" w:hAnsi="Arial" w:cs="Arial"/>
+          <w:sz w:val="22"/>
+          <w:szCs w:val="22"/>
+          <w:u w:val="single"/>
+        </w:rPr>
+        <w:t>no</w:t>
+      </w:r>
+      <w:r>
+        <w:rPr>
+          <w:rFonts w:ascii="Arial" w:hAnsi="Arial" w:cs="Arial"/>
+          <w:sz w:val="22"/>
+          <w:szCs w:val="22"/>
+        </w:rPr>
+        <w:t xml:space="preserve"> inicia el proceso de descarga.</w:t>
       </w:r>
     </w:p>
     <w:p>
@@ -2227,7 +2342,7 @@
           <w:noProof/>
         </w:rPr>
         <w:drawing>
-          <wp:inline distT="0" distB="0" distL="0" distR="0" wp14:anchorId="403A6252" wp14:editId="1645A3ED">
+          <wp:inline distT="0" distB="0" distL="0" distR="0" wp14:anchorId="403A6252" wp14:editId="4530423B">
             <wp:extent cx="2667000" cy="2282371"/>
             <wp:effectExtent l="0" t="0" r="0" b="3810"/>
             <wp:docPr id="1083428368" name="Imagen 5"/>

</xml_diff>